<commit_message>
Add the project report
</commit_message>
<xml_diff>
--- a/מבוא לתכנות מערכות.docx
+++ b/מבוא לתכנות מערכות.docx
@@ -133,10 +133,2437 @@
         <w:bidi/>
         <w:jc w:val="both"/>
         <w:rPr>
-          <w:rFonts w:hint="cs"/>
+          <w:sz w:val="28"/>
+          <w:szCs w:val="28"/>
+          <w:rtl/>
+          <w:lang w:val="en-US"/>
+        </w:rPr>
+      </w:pPr>
+      <w:r>
+        <w:rPr>
+          <w:rFonts w:hint="cs"/>
+          <w:sz w:val="28"/>
+          <w:szCs w:val="28"/>
+          <w:rtl/>
+          <w:lang w:val="en-US"/>
+        </w:rPr>
+        <w:t>המערכת שיצרנו בפרויקט זה היא מערכת המדמה פעולה של פורום, כפי שאנחנו מכירים מהאינטרנט, אם כי המערכת לא מיישמת תקשורת עם מחשבים אחרים, אלא היא רק באה לדמות תקשורת כזאת</w:t>
+      </w:r>
+      <w:r>
+        <w:rPr>
+          <w:rFonts w:hint="cs"/>
+          <w:sz w:val="28"/>
+          <w:szCs w:val="28"/>
+          <w:rtl/>
+          <w:lang w:val="en-US"/>
+        </w:rPr>
+        <w:t>. דימוי התקשרות בא לידי ביטוי בכך שהמערכת מאפשרת התחברות ממשתמשים שונים ושמירת העדכונים לקבצים כך שמשתמשים שונים יכולים להגיב אחד לשני על הודעות ותגובות באופן שנראה אורגני.</w:t>
+      </w:r>
+    </w:p>
+    <w:p>
+      <w:pPr>
+        <w:bidi/>
+        <w:jc w:val="both"/>
+        <w:rPr>
+          <w:sz w:val="28"/>
+          <w:szCs w:val="28"/>
+          <w:rtl/>
+          <w:lang w:val="en-US"/>
+        </w:rPr>
+      </w:pPr>
+    </w:p>
+    <w:p>
+      <w:pPr>
+        <w:bidi/>
+        <w:jc w:val="both"/>
+        <w:rPr>
           <w:sz w:val="32"/>
           <w:szCs w:val="32"/>
           <w:rtl/>
+          <w:lang w:val="en-US"/>
+        </w:rPr>
+      </w:pPr>
+      <w:r>
+        <w:rPr>
+          <w:rFonts w:hint="cs"/>
+          <w:b/>
+          <w:bCs/>
+          <w:sz w:val="32"/>
+          <w:szCs w:val="32"/>
+          <w:u w:val="single"/>
+          <w:rtl/>
+          <w:lang w:val="en-US"/>
+        </w:rPr>
+        <w:t>פירוט מבני הפרויקט</w:t>
+      </w:r>
+    </w:p>
+    <w:p>
+      <w:pPr>
+        <w:bidi/>
+        <w:jc w:val="both"/>
+        <w:rPr>
+          <w:sz w:val="28"/>
+          <w:szCs w:val="28"/>
+          <w:rtl/>
+          <w:lang w:val="en-US"/>
+        </w:rPr>
+      </w:pPr>
+      <w:r>
+        <w:rPr>
+          <w:rFonts w:hint="cs"/>
+          <w:sz w:val="28"/>
+          <w:szCs w:val="28"/>
+          <w:u w:val="single"/>
+          <w:rtl/>
+          <w:lang w:val="en-US"/>
+        </w:rPr>
+        <w:t xml:space="preserve">המבנה </w:t>
+      </w:r>
+      <w:r>
+        <w:rPr>
+          <w:sz w:val="28"/>
+          <w:szCs w:val="28"/>
+          <w:u w:val="single"/>
+          <w:lang w:val="en-US"/>
+        </w:rPr>
+        <w:t>TimeStamp</w:t>
+      </w:r>
+      <w:r>
+        <w:rPr>
+          <w:rFonts w:hint="cs"/>
+          <w:sz w:val="28"/>
+          <w:szCs w:val="28"/>
+          <w:u w:val="single"/>
+          <w:rtl/>
+          <w:lang w:val="en-US"/>
+        </w:rPr>
+        <w:t>:</w:t>
+      </w:r>
+      <w:r>
+        <w:rPr>
+          <w:rFonts w:hint="cs"/>
+          <w:sz w:val="28"/>
+          <w:szCs w:val="28"/>
+          <w:rtl/>
+          <w:lang w:val="en-US"/>
+        </w:rPr>
+        <w:t xml:space="preserve"> המבנה </w:t>
+      </w:r>
+      <w:r>
+        <w:rPr>
+          <w:rFonts w:hint="cs"/>
+          <w:sz w:val="28"/>
+          <w:szCs w:val="28"/>
+          <w:rtl/>
+          <w:lang w:val="en-US"/>
+        </w:rPr>
+        <w:t>מ</w:t>
+      </w:r>
+      <w:r>
+        <w:rPr>
+          <w:rFonts w:hint="cs"/>
+          <w:sz w:val="28"/>
+          <w:szCs w:val="28"/>
+          <w:rtl/>
+          <w:lang w:val="en-US"/>
+        </w:rPr>
+        <w:t>חזיק את הזמן בו נכתבה ההודעה. למען השגת מטרה זו, המבנה מכיל</w:t>
+      </w:r>
+      <w:r>
+        <w:rPr>
+          <w:rFonts w:hint="cs"/>
+          <w:sz w:val="28"/>
+          <w:szCs w:val="28"/>
+          <w:rtl/>
+          <w:lang w:val="en-US"/>
+        </w:rPr>
+        <w:t>:</w:t>
+      </w:r>
+    </w:p>
+    <w:p>
+      <w:pPr>
+        <w:pStyle w:val="a3"/>
+        <w:numPr>
+          <w:ilvl w:val="0"/>
+          <w:numId w:val="2"/>
+        </w:numPr>
+        <w:bidi/>
+        <w:jc w:val="both"/>
+        <w:rPr>
+          <w:sz w:val="28"/>
+          <w:szCs w:val="28"/>
+          <w:rtl/>
+          <w:lang w:val="en-US"/>
+        </w:rPr>
+      </w:pPr>
+      <w:r>
+        <w:rPr>
+          <w:rFonts w:hint="cs"/>
+          <w:sz w:val="28"/>
+          <w:szCs w:val="28"/>
+          <w:rtl/>
+          <w:lang w:val="en-US"/>
+        </w:rPr>
+        <w:t xml:space="preserve">5 משתנים מסוג </w:t>
+      </w:r>
+      <w:r>
+        <w:rPr>
+          <w:sz w:val="28"/>
+          <w:szCs w:val="28"/>
+          <w:lang w:val="en-US"/>
+        </w:rPr>
+        <w:t>int</w:t>
+      </w:r>
+      <w:r>
+        <w:rPr>
+          <w:rFonts w:hint="cs"/>
+          <w:sz w:val="28"/>
+          <w:szCs w:val="28"/>
+          <w:rtl/>
+          <w:lang w:val="en-US"/>
+        </w:rPr>
+        <w:t xml:space="preserve"> שכל אחד מהם מציין חלק אחר מהזמן.</w:t>
+      </w:r>
+    </w:p>
+    <w:p>
+      <w:pPr>
+        <w:bidi/>
+        <w:jc w:val="both"/>
+        <w:rPr>
+          <w:sz w:val="28"/>
+          <w:szCs w:val="28"/>
+          <w:rtl/>
+          <w:lang w:val="en-US"/>
+        </w:rPr>
+      </w:pPr>
+      <w:r>
+        <w:rPr>
+          <w:rFonts w:hint="cs"/>
+          <w:sz w:val="28"/>
+          <w:szCs w:val="28"/>
+          <w:u w:val="single"/>
+          <w:rtl/>
+          <w:lang w:val="en-US"/>
+        </w:rPr>
+        <w:t xml:space="preserve">המבנה </w:t>
+      </w:r>
+      <w:r>
+        <w:rPr>
+          <w:sz w:val="28"/>
+          <w:szCs w:val="28"/>
+          <w:u w:val="single"/>
+          <w:lang w:val="en-US"/>
+        </w:rPr>
+        <w:t>Message</w:t>
+      </w:r>
+      <w:r>
+        <w:rPr>
+          <w:rFonts w:hint="cs"/>
+          <w:sz w:val="28"/>
+          <w:szCs w:val="28"/>
+          <w:u w:val="single"/>
+          <w:rtl/>
+          <w:lang w:val="en-US"/>
+        </w:rPr>
+        <w:t>:</w:t>
+      </w:r>
+      <w:r>
+        <w:rPr>
+          <w:rFonts w:hint="cs"/>
+          <w:sz w:val="28"/>
+          <w:szCs w:val="28"/>
+          <w:rtl/>
+          <w:lang w:val="en-US"/>
+        </w:rPr>
+        <w:t xml:space="preserve"> המבנה מתאר הודעה שכתב משתמש כלשהו, בין אם כתגובה ל</w:t>
+      </w:r>
+      <w:r>
+        <w:rPr>
+          <w:sz w:val="28"/>
+          <w:szCs w:val="28"/>
+          <w:lang w:val="en-US"/>
+        </w:rPr>
+        <w:t>thread</w:t>
+      </w:r>
+      <w:r>
+        <w:rPr>
+          <w:rFonts w:hint="cs"/>
+          <w:sz w:val="28"/>
+          <w:szCs w:val="28"/>
+          <w:rtl/>
+          <w:lang w:val="en-US"/>
+        </w:rPr>
+        <w:t xml:space="preserve"> כלשהו בפורום, או בתור הודעה פרטית למשתמש אחר. המבנה מכיל</w:t>
+      </w:r>
+      <w:r>
+        <w:rPr>
+          <w:rFonts w:hint="cs"/>
+          <w:sz w:val="28"/>
+          <w:szCs w:val="28"/>
+          <w:rtl/>
+          <w:lang w:val="en-US"/>
+        </w:rPr>
+        <w:t>:</w:t>
+      </w:r>
+    </w:p>
+    <w:p>
+      <w:pPr>
+        <w:pStyle w:val="a3"/>
+        <w:numPr>
+          <w:ilvl w:val="0"/>
+          <w:numId w:val="2"/>
+        </w:numPr>
+        <w:bidi/>
+        <w:jc w:val="both"/>
+        <w:rPr>
+          <w:sz w:val="28"/>
+          <w:szCs w:val="28"/>
+          <w:lang w:val="en-US"/>
+        </w:rPr>
+      </w:pPr>
+      <w:r>
+        <w:rPr>
+          <w:rFonts w:hint="cs"/>
+          <w:sz w:val="28"/>
+          <w:szCs w:val="28"/>
+          <w:rtl/>
+          <w:lang w:val="en-US"/>
+        </w:rPr>
+        <w:t>מערך של תווים בגודל ידוע מראש המחזיק את תוכן ההודעה</w:t>
+      </w:r>
+      <w:r>
+        <w:rPr>
+          <w:rFonts w:hint="cs"/>
+          <w:sz w:val="28"/>
+          <w:szCs w:val="28"/>
+          <w:rtl/>
+          <w:lang w:val="en-US"/>
+        </w:rPr>
+        <w:t>.</w:t>
+      </w:r>
+    </w:p>
+    <w:p>
+      <w:pPr>
+        <w:pStyle w:val="a3"/>
+        <w:numPr>
+          <w:ilvl w:val="0"/>
+          <w:numId w:val="2"/>
+        </w:numPr>
+        <w:bidi/>
+        <w:jc w:val="both"/>
+        <w:rPr>
+          <w:sz w:val="28"/>
+          <w:szCs w:val="28"/>
+          <w:lang w:val="en-US"/>
+        </w:rPr>
+      </w:pPr>
+      <w:r>
+        <w:rPr>
+          <w:rFonts w:hint="cs"/>
+          <w:sz w:val="28"/>
+          <w:szCs w:val="28"/>
+          <w:rtl/>
+          <w:lang w:val="en-US"/>
+        </w:rPr>
+        <w:t>מחרוזת של תווים בגודל שאינו ידוע מראש המחזיקה את שם המשתמש שכתב את ההודעה</w:t>
+      </w:r>
+      <w:r>
+        <w:rPr>
+          <w:rFonts w:hint="cs"/>
+          <w:sz w:val="28"/>
+          <w:szCs w:val="28"/>
+          <w:rtl/>
+          <w:lang w:val="en-US"/>
+        </w:rPr>
+        <w:t>.</w:t>
+      </w:r>
+    </w:p>
+    <w:p>
+      <w:pPr>
+        <w:pStyle w:val="a3"/>
+        <w:numPr>
+          <w:ilvl w:val="0"/>
+          <w:numId w:val="2"/>
+        </w:numPr>
+        <w:bidi/>
+        <w:jc w:val="both"/>
+        <w:rPr>
+          <w:sz w:val="28"/>
+          <w:szCs w:val="28"/>
+          <w:lang w:val="en-US"/>
+        </w:rPr>
+      </w:pPr>
+      <w:r>
+        <w:rPr>
+          <w:rFonts w:hint="cs"/>
+          <w:sz w:val="28"/>
+          <w:szCs w:val="28"/>
+          <w:rtl/>
+          <w:lang w:val="en-US"/>
+        </w:rPr>
+        <w:t xml:space="preserve">משתנה מטיפוס </w:t>
+      </w:r>
+      <w:r>
+        <w:rPr>
+          <w:sz w:val="28"/>
+          <w:szCs w:val="28"/>
+          <w:lang w:val="en-US"/>
+        </w:rPr>
+        <w:t>int</w:t>
+      </w:r>
+      <w:r>
+        <w:rPr>
+          <w:rFonts w:hint="cs"/>
+          <w:sz w:val="28"/>
+          <w:szCs w:val="28"/>
+          <w:rtl/>
+          <w:lang w:val="en-US"/>
+        </w:rPr>
+        <w:t xml:space="preserve"> המחזיק את מספר האנשים שאהבו את ההודעה (</w:t>
+      </w:r>
+      <w:r>
+        <w:rPr>
+          <w:sz w:val="28"/>
+          <w:szCs w:val="28"/>
+          <w:lang w:val="en-US"/>
+        </w:rPr>
+        <w:t>likes</w:t>
+      </w:r>
+      <w:r>
+        <w:rPr>
+          <w:rFonts w:hint="cs"/>
+          <w:sz w:val="28"/>
+          <w:szCs w:val="28"/>
+          <w:rtl/>
+          <w:lang w:val="en-US"/>
+        </w:rPr>
+        <w:t>)</w:t>
+      </w:r>
+      <w:r>
+        <w:rPr>
+          <w:rFonts w:hint="cs"/>
+          <w:sz w:val="28"/>
+          <w:szCs w:val="28"/>
+          <w:rtl/>
+          <w:lang w:val="en-US"/>
+        </w:rPr>
+        <w:t>.</w:t>
+      </w:r>
+    </w:p>
+    <w:p>
+      <w:pPr>
+        <w:pStyle w:val="a3"/>
+        <w:numPr>
+          <w:ilvl w:val="0"/>
+          <w:numId w:val="2"/>
+        </w:numPr>
+        <w:bidi/>
+        <w:jc w:val="both"/>
+        <w:rPr>
+          <w:sz w:val="28"/>
+          <w:szCs w:val="28"/>
+          <w:rtl/>
+          <w:lang w:val="en-US"/>
+        </w:rPr>
+      </w:pPr>
+      <w:r>
+        <w:rPr>
+          <w:rFonts w:hint="cs"/>
+          <w:sz w:val="28"/>
+          <w:szCs w:val="28"/>
+          <w:rtl/>
+          <w:lang w:val="en-US"/>
+        </w:rPr>
+        <w:t xml:space="preserve">משתנה מטיפוס </w:t>
+      </w:r>
+      <w:r>
+        <w:rPr>
+          <w:sz w:val="28"/>
+          <w:szCs w:val="28"/>
+          <w:lang w:val="en-US"/>
+        </w:rPr>
+        <w:t>TimeStamp</w:t>
+      </w:r>
+      <w:r>
+        <w:rPr>
+          <w:rFonts w:hint="cs"/>
+          <w:sz w:val="28"/>
+          <w:szCs w:val="28"/>
+          <w:rtl/>
+          <w:lang w:val="en-US"/>
+        </w:rPr>
+        <w:t xml:space="preserve"> שמציין מתי נכתבה ההודעה.</w:t>
+      </w:r>
+    </w:p>
+    <w:p>
+      <w:pPr>
+        <w:bidi/>
+        <w:jc w:val="both"/>
+        <w:rPr>
+          <w:sz w:val="28"/>
+          <w:szCs w:val="28"/>
+          <w:rtl/>
+          <w:lang w:val="en-US"/>
+        </w:rPr>
+      </w:pPr>
+      <w:r>
+        <w:rPr>
+          <w:rFonts w:hint="cs"/>
+          <w:sz w:val="28"/>
+          <w:szCs w:val="28"/>
+          <w:u w:val="single"/>
+          <w:rtl/>
+          <w:lang w:val="en-US"/>
+        </w:rPr>
+        <w:t xml:space="preserve">המבנה </w:t>
+      </w:r>
+      <w:r>
+        <w:rPr>
+          <w:sz w:val="28"/>
+          <w:szCs w:val="28"/>
+          <w:u w:val="single"/>
+          <w:lang w:val="en-US"/>
+        </w:rPr>
+        <w:t>Thread</w:t>
+      </w:r>
+      <w:r>
+        <w:rPr>
+          <w:rFonts w:hint="cs"/>
+          <w:sz w:val="28"/>
+          <w:szCs w:val="28"/>
+          <w:u w:val="single"/>
+          <w:rtl/>
+          <w:lang w:val="en-US"/>
+        </w:rPr>
+        <w:t>:</w:t>
+      </w:r>
+      <w:r>
+        <w:rPr>
+          <w:rFonts w:hint="cs"/>
+          <w:sz w:val="28"/>
+          <w:szCs w:val="28"/>
+          <w:rtl/>
+          <w:lang w:val="en-US"/>
+        </w:rPr>
+        <w:t xml:space="preserve"> המבנה מתאר שרשור של הודעות באותו הנושא, כאשר יש הודעה ראשית של יוצר ה</w:t>
+      </w:r>
+      <w:r>
+        <w:rPr>
+          <w:sz w:val="28"/>
+          <w:szCs w:val="28"/>
+          <w:lang w:val="en-US"/>
+        </w:rPr>
+        <w:t>thread</w:t>
+      </w:r>
+      <w:r>
+        <w:rPr>
+          <w:rFonts w:hint="cs"/>
+          <w:sz w:val="28"/>
+          <w:szCs w:val="28"/>
+          <w:rtl/>
+          <w:lang w:val="en-US"/>
+        </w:rPr>
+        <w:t xml:space="preserve"> ושאר ההודעות הן תגובות לו או תגובות אחד לשני. המבנה מכיל</w:t>
+      </w:r>
+      <w:r>
+        <w:rPr>
+          <w:rFonts w:hint="cs"/>
+          <w:sz w:val="28"/>
+          <w:szCs w:val="28"/>
+          <w:rtl/>
+          <w:lang w:val="en-US"/>
+        </w:rPr>
+        <w:t>:</w:t>
+      </w:r>
+    </w:p>
+    <w:p>
+      <w:pPr>
+        <w:pStyle w:val="a3"/>
+        <w:numPr>
+          <w:ilvl w:val="0"/>
+          <w:numId w:val="2"/>
+        </w:numPr>
+        <w:bidi/>
+        <w:jc w:val="both"/>
+        <w:rPr>
+          <w:sz w:val="28"/>
+          <w:szCs w:val="28"/>
+          <w:lang w:val="en-US"/>
+        </w:rPr>
+      </w:pPr>
+      <w:r>
+        <w:rPr>
+          <w:rFonts w:hint="cs"/>
+          <w:sz w:val="28"/>
+          <w:szCs w:val="28"/>
+          <w:rtl/>
+          <w:lang w:val="en-US"/>
+        </w:rPr>
+        <w:t>מחרוזת בגודל שאינו ידוע מראש המחזיקה את הכותרת של ה</w:t>
+      </w:r>
+      <w:r>
+        <w:rPr>
+          <w:sz w:val="28"/>
+          <w:szCs w:val="28"/>
+          <w:lang w:val="en-US"/>
+        </w:rPr>
+        <w:t>thread</w:t>
+      </w:r>
+      <w:r>
+        <w:rPr>
+          <w:rFonts w:hint="cs"/>
+          <w:sz w:val="28"/>
+          <w:szCs w:val="28"/>
+          <w:rtl/>
+          <w:lang w:val="en-US"/>
+        </w:rPr>
+        <w:t>.</w:t>
+      </w:r>
+    </w:p>
+    <w:p>
+      <w:pPr>
+        <w:pStyle w:val="a3"/>
+        <w:numPr>
+          <w:ilvl w:val="0"/>
+          <w:numId w:val="2"/>
+        </w:numPr>
+        <w:bidi/>
+        <w:jc w:val="both"/>
+        <w:rPr>
+          <w:sz w:val="28"/>
+          <w:szCs w:val="28"/>
+          <w:lang w:val="en-US"/>
+        </w:rPr>
+      </w:pPr>
+      <w:r>
+        <w:rPr>
+          <w:rFonts w:hint="cs"/>
+          <w:sz w:val="28"/>
+          <w:szCs w:val="28"/>
+          <w:rtl/>
+          <w:lang w:val="en-US"/>
+        </w:rPr>
+        <w:t xml:space="preserve">משתנה מטיפוס </w:t>
+      </w:r>
+      <w:r>
+        <w:rPr>
+          <w:sz w:val="28"/>
+          <w:szCs w:val="28"/>
+          <w:lang w:val="en-US"/>
+        </w:rPr>
+        <w:t>Message</w:t>
+      </w:r>
+      <w:r>
+        <w:rPr>
+          <w:rFonts w:hint="cs"/>
+          <w:sz w:val="28"/>
+          <w:szCs w:val="28"/>
+          <w:rtl/>
+          <w:lang w:val="en-US"/>
+        </w:rPr>
+        <w:t xml:space="preserve"> המכיל את ההודעה הראשית של יוצר ה</w:t>
+      </w:r>
+      <w:r>
+        <w:rPr>
+          <w:sz w:val="28"/>
+          <w:szCs w:val="28"/>
+          <w:lang w:val="en-US"/>
+        </w:rPr>
+        <w:t>thread</w:t>
+      </w:r>
+      <w:r>
+        <w:rPr>
+          <w:rFonts w:hint="cs"/>
+          <w:sz w:val="28"/>
+          <w:szCs w:val="28"/>
+          <w:rtl/>
+          <w:lang w:val="en-US"/>
+        </w:rPr>
+        <w:t>.</w:t>
+      </w:r>
+    </w:p>
+    <w:p>
+      <w:pPr>
+        <w:pStyle w:val="a3"/>
+        <w:numPr>
+          <w:ilvl w:val="0"/>
+          <w:numId w:val="2"/>
+        </w:numPr>
+        <w:bidi/>
+        <w:jc w:val="both"/>
+        <w:rPr>
+          <w:sz w:val="28"/>
+          <w:szCs w:val="28"/>
+          <w:lang w:val="en-US"/>
+        </w:rPr>
+      </w:pPr>
+      <w:r>
+        <w:rPr>
+          <w:rFonts w:hint="cs"/>
+          <w:sz w:val="28"/>
+          <w:szCs w:val="28"/>
+          <w:rtl/>
+          <w:lang w:val="en-US"/>
+        </w:rPr>
+        <w:t xml:space="preserve">משתנה מטיפוס </w:t>
+      </w:r>
+      <w:r>
+        <w:rPr>
+          <w:sz w:val="28"/>
+          <w:szCs w:val="28"/>
+          <w:lang w:val="en-US"/>
+        </w:rPr>
+        <w:t>int</w:t>
+      </w:r>
+      <w:r>
+        <w:rPr>
+          <w:rFonts w:hint="cs"/>
+          <w:sz w:val="28"/>
+          <w:szCs w:val="28"/>
+          <w:rtl/>
+          <w:lang w:val="en-US"/>
+        </w:rPr>
+        <w:t xml:space="preserve"> המחזיק את מספר ההודעות המשורשרות ב</w:t>
+      </w:r>
+      <w:r>
+        <w:rPr>
+          <w:sz w:val="28"/>
+          <w:szCs w:val="28"/>
+          <w:lang w:val="en-US"/>
+        </w:rPr>
+        <w:t>thread</w:t>
+      </w:r>
+      <w:r>
+        <w:rPr>
+          <w:rFonts w:hint="cs"/>
+          <w:sz w:val="28"/>
+          <w:szCs w:val="28"/>
+          <w:rtl/>
+          <w:lang w:val="en-US"/>
+        </w:rPr>
+        <w:t>.</w:t>
+      </w:r>
+    </w:p>
+    <w:p>
+      <w:pPr>
+        <w:pStyle w:val="a3"/>
+        <w:numPr>
+          <w:ilvl w:val="0"/>
+          <w:numId w:val="2"/>
+        </w:numPr>
+        <w:bidi/>
+        <w:jc w:val="both"/>
+        <w:rPr>
+          <w:sz w:val="28"/>
+          <w:szCs w:val="28"/>
+          <w:rtl/>
+          <w:lang w:val="en-US"/>
+        </w:rPr>
+      </w:pPr>
+      <w:r>
+        <w:rPr>
+          <w:rFonts w:hint="cs"/>
+          <w:sz w:val="28"/>
+          <w:szCs w:val="28"/>
+          <w:rtl/>
+          <w:lang w:val="en-US"/>
+        </w:rPr>
+        <w:t xml:space="preserve">מערך בגודל שאינו ידוע מראש של </w:t>
+      </w:r>
+      <w:r>
+        <w:rPr>
+          <w:sz w:val="28"/>
+          <w:szCs w:val="28"/>
+          <w:lang w:val="en-US"/>
+        </w:rPr>
+        <w:t>Messages</w:t>
+      </w:r>
+      <w:r>
+        <w:rPr>
+          <w:rFonts w:hint="cs"/>
+          <w:sz w:val="28"/>
+          <w:szCs w:val="28"/>
+          <w:rtl/>
+          <w:lang w:val="en-US"/>
+        </w:rPr>
+        <w:t xml:space="preserve"> המכיל את ההודעות שמשתמשים אחרים כתבו ב</w:t>
+      </w:r>
+      <w:r>
+        <w:rPr>
+          <w:sz w:val="28"/>
+          <w:szCs w:val="28"/>
+          <w:lang w:val="en-US"/>
+        </w:rPr>
+        <w:t>thread</w:t>
+      </w:r>
+      <w:r>
+        <w:rPr>
+          <w:rFonts w:hint="cs"/>
+          <w:sz w:val="28"/>
+          <w:szCs w:val="28"/>
+          <w:rtl/>
+          <w:lang w:val="en-US"/>
+        </w:rPr>
+        <w:t>.</w:t>
+      </w:r>
+    </w:p>
+    <w:p>
+      <w:pPr>
+        <w:bidi/>
+        <w:jc w:val="both"/>
+        <w:rPr>
+          <w:sz w:val="28"/>
+          <w:szCs w:val="28"/>
+          <w:rtl/>
+          <w:lang w:val="en-US"/>
+        </w:rPr>
+      </w:pPr>
+      <w:r>
+        <w:rPr>
+          <w:rFonts w:hint="cs"/>
+          <w:sz w:val="28"/>
+          <w:szCs w:val="28"/>
+          <w:u w:val="single"/>
+          <w:rtl/>
+          <w:lang w:val="en-US"/>
+        </w:rPr>
+        <w:t xml:space="preserve">המבנה </w:t>
+      </w:r>
+      <w:r>
+        <w:rPr>
+          <w:sz w:val="28"/>
+          <w:szCs w:val="28"/>
+          <w:u w:val="single"/>
+          <w:lang w:val="en-US"/>
+        </w:rPr>
+        <w:t>Subject</w:t>
+      </w:r>
+      <w:r>
+        <w:rPr>
+          <w:rFonts w:hint="cs"/>
+          <w:sz w:val="28"/>
+          <w:szCs w:val="28"/>
+          <w:u w:val="single"/>
+          <w:rtl/>
+          <w:lang w:val="en-US"/>
+        </w:rPr>
+        <w:t>:</w:t>
+      </w:r>
+      <w:r>
+        <w:rPr>
+          <w:rFonts w:hint="cs"/>
+          <w:sz w:val="28"/>
+          <w:szCs w:val="28"/>
+          <w:rtl/>
+          <w:lang w:val="en-US"/>
+        </w:rPr>
+        <w:t xml:space="preserve"> המבנה מתאר נושא כללי שמאגד בתוכו את ה</w:t>
+      </w:r>
+      <w:r>
+        <w:rPr>
+          <w:sz w:val="28"/>
+          <w:szCs w:val="28"/>
+          <w:lang w:val="en-US"/>
+        </w:rPr>
+        <w:t>threads</w:t>
+      </w:r>
+      <w:r>
+        <w:rPr>
+          <w:rFonts w:hint="cs"/>
+          <w:sz w:val="28"/>
+          <w:szCs w:val="28"/>
+          <w:rtl/>
+          <w:lang w:val="en-US"/>
+        </w:rPr>
+        <w:t xml:space="preserve"> שקשורים אליו. לדוגמא, ניתן ליצור </w:t>
+      </w:r>
+      <w:r>
+        <w:rPr>
+          <w:sz w:val="28"/>
+          <w:szCs w:val="28"/>
+          <w:lang w:val="en-US"/>
+        </w:rPr>
+        <w:t>subject</w:t>
+      </w:r>
+      <w:r>
+        <w:rPr>
+          <w:rFonts w:hint="cs"/>
+          <w:sz w:val="28"/>
+          <w:szCs w:val="28"/>
+          <w:rtl/>
+          <w:lang w:val="en-US"/>
+        </w:rPr>
+        <w:t xml:space="preserve"> שעוסק בספורט, ובתוכו אנשים ייצרו </w:t>
+      </w:r>
+      <w:r>
+        <w:rPr>
+          <w:sz w:val="28"/>
+          <w:szCs w:val="28"/>
+          <w:lang w:val="en-US"/>
+        </w:rPr>
+        <w:t>threads</w:t>
+      </w:r>
+      <w:r>
+        <w:rPr>
+          <w:rFonts w:hint="cs"/>
+          <w:sz w:val="28"/>
+          <w:szCs w:val="28"/>
+          <w:rtl/>
+          <w:lang w:val="en-US"/>
+        </w:rPr>
+        <w:t xml:space="preserve"> שונים שעוסקים במשחקים שונים. המבנה מכיל</w:t>
+      </w:r>
+      <w:r>
+        <w:rPr>
+          <w:rFonts w:hint="cs"/>
+          <w:sz w:val="28"/>
+          <w:szCs w:val="28"/>
+          <w:rtl/>
+          <w:lang w:val="en-US"/>
+        </w:rPr>
+        <w:t>:</w:t>
+      </w:r>
+    </w:p>
+    <w:p>
+      <w:pPr>
+        <w:pStyle w:val="a3"/>
+        <w:numPr>
+          <w:ilvl w:val="0"/>
+          <w:numId w:val="2"/>
+        </w:numPr>
+        <w:bidi/>
+        <w:jc w:val="both"/>
+        <w:rPr>
+          <w:sz w:val="28"/>
+          <w:szCs w:val="28"/>
+          <w:lang w:val="en-US"/>
+        </w:rPr>
+      </w:pPr>
+      <w:r>
+        <w:rPr>
+          <w:rFonts w:hint="cs"/>
+          <w:sz w:val="28"/>
+          <w:szCs w:val="28"/>
+          <w:rtl/>
+          <w:lang w:val="en-US"/>
+        </w:rPr>
+        <w:lastRenderedPageBreak/>
+        <w:t>מחרוזת בגודל שאינו ידוע מראש המחזיקה את הכותרת של ה</w:t>
+      </w:r>
+      <w:r>
+        <w:rPr>
+          <w:sz w:val="28"/>
+          <w:szCs w:val="28"/>
+          <w:lang w:val="en-US"/>
+        </w:rPr>
+        <w:t>subject</w:t>
+      </w:r>
+      <w:r>
+        <w:rPr>
+          <w:rFonts w:hint="cs"/>
+          <w:sz w:val="28"/>
+          <w:szCs w:val="28"/>
+          <w:rtl/>
+          <w:lang w:val="en-US"/>
+        </w:rPr>
+        <w:t>.</w:t>
+      </w:r>
+    </w:p>
+    <w:p>
+      <w:pPr>
+        <w:pStyle w:val="a3"/>
+        <w:numPr>
+          <w:ilvl w:val="0"/>
+          <w:numId w:val="2"/>
+        </w:numPr>
+        <w:bidi/>
+        <w:jc w:val="both"/>
+        <w:rPr>
+          <w:sz w:val="28"/>
+          <w:szCs w:val="28"/>
+          <w:lang w:val="en-US"/>
+        </w:rPr>
+      </w:pPr>
+      <w:r>
+        <w:rPr>
+          <w:rFonts w:hint="cs"/>
+          <w:sz w:val="28"/>
+          <w:szCs w:val="28"/>
+          <w:rtl/>
+          <w:lang w:val="en-US"/>
+        </w:rPr>
+        <w:t xml:space="preserve">משתנה מטיפוס </w:t>
+      </w:r>
+      <w:r>
+        <w:rPr>
+          <w:sz w:val="28"/>
+          <w:szCs w:val="28"/>
+          <w:lang w:val="en-US"/>
+        </w:rPr>
+        <w:t>int</w:t>
+      </w:r>
+      <w:r>
+        <w:rPr>
+          <w:rFonts w:hint="cs"/>
+          <w:sz w:val="28"/>
+          <w:szCs w:val="28"/>
+          <w:rtl/>
+          <w:lang w:val="en-US"/>
+        </w:rPr>
+        <w:t xml:space="preserve"> המחזיק את מספר ה</w:t>
+      </w:r>
+      <w:r>
+        <w:rPr>
+          <w:sz w:val="28"/>
+          <w:szCs w:val="28"/>
+          <w:lang w:val="en-US"/>
+        </w:rPr>
+        <w:t>threads</w:t>
+      </w:r>
+      <w:r>
+        <w:rPr>
+          <w:rFonts w:hint="cs"/>
+          <w:sz w:val="28"/>
+          <w:szCs w:val="28"/>
+          <w:rtl/>
+          <w:lang w:val="en-US"/>
+        </w:rPr>
+        <w:t xml:space="preserve"> שהנושא מכיל בתוכו</w:t>
+      </w:r>
+      <w:r>
+        <w:rPr>
+          <w:rFonts w:hint="cs"/>
+          <w:sz w:val="28"/>
+          <w:szCs w:val="28"/>
+          <w:rtl/>
+          <w:lang w:val="en-US"/>
+        </w:rPr>
+        <w:t>.</w:t>
+      </w:r>
+    </w:p>
+    <w:p>
+      <w:pPr>
+        <w:pStyle w:val="a3"/>
+        <w:numPr>
+          <w:ilvl w:val="0"/>
+          <w:numId w:val="2"/>
+        </w:numPr>
+        <w:bidi/>
+        <w:jc w:val="both"/>
+        <w:rPr>
+          <w:sz w:val="28"/>
+          <w:szCs w:val="28"/>
+          <w:rtl/>
+          <w:lang w:val="en-US"/>
+        </w:rPr>
+      </w:pPr>
+      <w:r>
+        <w:rPr>
+          <w:rFonts w:hint="cs"/>
+          <w:sz w:val="28"/>
+          <w:szCs w:val="28"/>
+          <w:rtl/>
+          <w:lang w:val="en-US"/>
+        </w:rPr>
+        <w:t xml:space="preserve">מערך של </w:t>
+      </w:r>
+      <w:r>
+        <w:rPr>
+          <w:sz w:val="28"/>
+          <w:szCs w:val="28"/>
+          <w:lang w:val="en-US"/>
+        </w:rPr>
+        <w:t>Thread</w:t>
+      </w:r>
+      <w:r>
+        <w:rPr>
+          <w:rFonts w:hint="cs"/>
+          <w:sz w:val="28"/>
+          <w:szCs w:val="28"/>
+          <w:rtl/>
+          <w:lang w:val="en-US"/>
+        </w:rPr>
+        <w:t xml:space="preserve"> בגודל שאינו ידוע מראש המכיל את ה</w:t>
+      </w:r>
+      <w:r>
+        <w:rPr>
+          <w:sz w:val="28"/>
+          <w:szCs w:val="28"/>
+          <w:lang w:val="en-US"/>
+        </w:rPr>
+        <w:t>threads</w:t>
+      </w:r>
+      <w:r>
+        <w:rPr>
+          <w:rFonts w:hint="cs"/>
+          <w:sz w:val="28"/>
+          <w:szCs w:val="28"/>
+          <w:rtl/>
+          <w:lang w:val="en-US"/>
+        </w:rPr>
+        <w:t xml:space="preserve"> שנוצרו תחת הנושא הזה.</w:t>
+      </w:r>
+    </w:p>
+    <w:p>
+      <w:pPr>
+        <w:bidi/>
+        <w:jc w:val="both"/>
+        <w:rPr>
+          <w:sz w:val="28"/>
+          <w:szCs w:val="28"/>
+          <w:rtl/>
+          <w:lang w:val="en-US"/>
+        </w:rPr>
+      </w:pPr>
+      <w:r>
+        <w:rPr>
+          <w:rFonts w:hint="cs"/>
+          <w:sz w:val="28"/>
+          <w:szCs w:val="28"/>
+          <w:u w:val="single"/>
+          <w:rtl/>
+          <w:lang w:val="en-US"/>
+        </w:rPr>
+        <w:t xml:space="preserve">המבנה </w:t>
+      </w:r>
+      <w:r>
+        <w:rPr>
+          <w:sz w:val="28"/>
+          <w:szCs w:val="28"/>
+          <w:u w:val="single"/>
+          <w:lang w:val="en-US"/>
+        </w:rPr>
+        <w:t>UserMsgHistory</w:t>
+      </w:r>
+      <w:r>
+        <w:rPr>
+          <w:rFonts w:hint="cs"/>
+          <w:sz w:val="28"/>
+          <w:szCs w:val="28"/>
+          <w:u w:val="single"/>
+          <w:rtl/>
+          <w:lang w:val="en-US"/>
+        </w:rPr>
+        <w:t>:</w:t>
+      </w:r>
+      <w:r>
+        <w:rPr>
+          <w:rFonts w:hint="cs"/>
+          <w:sz w:val="28"/>
+          <w:szCs w:val="28"/>
+          <w:rtl/>
+          <w:lang w:val="en-US"/>
+        </w:rPr>
+        <w:t xml:space="preserve"> </w:t>
+      </w:r>
+      <w:r>
+        <w:rPr>
+          <w:rFonts w:hint="cs"/>
+          <w:sz w:val="28"/>
+          <w:szCs w:val="28"/>
+          <w:rtl/>
+          <w:lang w:val="en-US"/>
+        </w:rPr>
+        <w:t xml:space="preserve">המבנה מתאר אוסף של ההודעות שהמשתמש הגיב תחת </w:t>
+      </w:r>
+      <w:r>
+        <w:rPr>
+          <w:sz w:val="28"/>
+          <w:szCs w:val="28"/>
+          <w:lang w:val="en-US"/>
+        </w:rPr>
+        <w:t>threads</w:t>
+      </w:r>
+      <w:r>
+        <w:rPr>
+          <w:rFonts w:hint="cs"/>
+          <w:sz w:val="28"/>
+          <w:szCs w:val="28"/>
+          <w:rtl/>
+          <w:lang w:val="en-US"/>
+        </w:rPr>
+        <w:t xml:space="preserve"> שונים. המבנה לא כולל הודעות ראשיות של ה</w:t>
+      </w:r>
+      <w:r>
+        <w:rPr>
+          <w:sz w:val="28"/>
+          <w:szCs w:val="28"/>
+          <w:lang w:val="en-US"/>
+        </w:rPr>
+        <w:t>threads</w:t>
+      </w:r>
+      <w:r>
+        <w:rPr>
+          <w:rFonts w:hint="cs"/>
+          <w:sz w:val="28"/>
+          <w:szCs w:val="28"/>
+          <w:rtl/>
+          <w:lang w:val="en-US"/>
+        </w:rPr>
+        <w:t xml:space="preserve"> שהמשתמש יצר, ולא את ההודעות הפרטיות ששלח למשתמשים אחרים. המבנה מכיל</w:t>
+      </w:r>
+      <w:r>
+        <w:rPr>
+          <w:rFonts w:hint="cs"/>
+          <w:sz w:val="28"/>
+          <w:szCs w:val="28"/>
+          <w:rtl/>
+          <w:lang w:val="en-US"/>
+        </w:rPr>
+        <w:t>:</w:t>
+      </w:r>
+    </w:p>
+    <w:p>
+      <w:pPr>
+        <w:pStyle w:val="a3"/>
+        <w:numPr>
+          <w:ilvl w:val="0"/>
+          <w:numId w:val="2"/>
+        </w:numPr>
+        <w:bidi/>
+        <w:jc w:val="both"/>
+        <w:rPr>
+          <w:sz w:val="28"/>
+          <w:szCs w:val="28"/>
+          <w:lang w:val="en-US"/>
+        </w:rPr>
+      </w:pPr>
+      <w:r>
+        <w:rPr>
+          <w:rFonts w:hint="cs"/>
+          <w:sz w:val="28"/>
+          <w:szCs w:val="28"/>
+          <w:rtl/>
+          <w:lang w:val="en-US"/>
+        </w:rPr>
+        <w:t xml:space="preserve">משתנה מטיפוס </w:t>
+      </w:r>
+      <w:r>
+        <w:rPr>
+          <w:sz w:val="28"/>
+          <w:szCs w:val="28"/>
+          <w:lang w:val="en-US"/>
+        </w:rPr>
+        <w:t>int</w:t>
+      </w:r>
+      <w:r>
+        <w:rPr>
+          <w:rFonts w:hint="cs"/>
+          <w:sz w:val="28"/>
+          <w:szCs w:val="28"/>
+          <w:rtl/>
+          <w:lang w:val="en-US"/>
+        </w:rPr>
+        <w:t xml:space="preserve"> המחזיק את מספר ההודעות שהמשתמש רשם ב</w:t>
+      </w:r>
+      <w:r>
+        <w:rPr>
+          <w:sz w:val="28"/>
+          <w:szCs w:val="28"/>
+          <w:lang w:val="en-US"/>
+        </w:rPr>
+        <w:t>threads</w:t>
+      </w:r>
+      <w:r>
+        <w:rPr>
+          <w:rFonts w:hint="cs"/>
+          <w:sz w:val="28"/>
+          <w:szCs w:val="28"/>
+          <w:rtl/>
+          <w:lang w:val="en-US"/>
+        </w:rPr>
+        <w:t xml:space="preserve"> השונים</w:t>
+      </w:r>
+      <w:r>
+        <w:rPr>
+          <w:rFonts w:hint="cs"/>
+          <w:sz w:val="28"/>
+          <w:szCs w:val="28"/>
+          <w:rtl/>
+          <w:lang w:val="en-US"/>
+        </w:rPr>
+        <w:t>.</w:t>
+      </w:r>
+    </w:p>
+    <w:p>
+      <w:pPr>
+        <w:pStyle w:val="a3"/>
+        <w:numPr>
+          <w:ilvl w:val="0"/>
+          <w:numId w:val="2"/>
+        </w:numPr>
+        <w:bidi/>
+        <w:jc w:val="both"/>
+        <w:rPr>
+          <w:sz w:val="28"/>
+          <w:szCs w:val="28"/>
+          <w:lang w:val="en-US"/>
+        </w:rPr>
+      </w:pPr>
+      <w:r>
+        <w:rPr>
+          <w:rFonts w:hint="cs"/>
+          <w:sz w:val="28"/>
+          <w:szCs w:val="28"/>
+          <w:rtl/>
+          <w:lang w:val="en-US"/>
+        </w:rPr>
+        <w:t xml:space="preserve">משתנה מטיפוס </w:t>
+      </w:r>
+      <w:r>
+        <w:rPr>
+          <w:sz w:val="28"/>
+          <w:szCs w:val="28"/>
+          <w:lang w:val="en-US"/>
+        </w:rPr>
+        <w:t>int</w:t>
+      </w:r>
+      <w:r>
+        <w:rPr>
+          <w:rFonts w:hint="cs"/>
+          <w:sz w:val="28"/>
+          <w:szCs w:val="28"/>
+          <w:rtl/>
+          <w:lang w:val="en-US"/>
+        </w:rPr>
+        <w:t xml:space="preserve"> המחזיק את מספר ההודעות המקסימלי שהמשתמש יכול היה לשלוח נכון לאותו הזמן</w:t>
+      </w:r>
+      <w:r>
+        <w:rPr>
+          <w:rFonts w:hint="cs"/>
+          <w:sz w:val="28"/>
+          <w:szCs w:val="28"/>
+          <w:rtl/>
+          <w:lang w:val="en-US"/>
+        </w:rPr>
+        <w:t>.</w:t>
+      </w:r>
+    </w:p>
+    <w:p>
+      <w:pPr>
+        <w:pStyle w:val="a3"/>
+        <w:numPr>
+          <w:ilvl w:val="0"/>
+          <w:numId w:val="2"/>
+        </w:numPr>
+        <w:bidi/>
+        <w:jc w:val="both"/>
+        <w:rPr>
+          <w:sz w:val="28"/>
+          <w:szCs w:val="28"/>
+          <w:lang w:val="en-US"/>
+        </w:rPr>
+      </w:pPr>
+      <w:r>
+        <w:rPr>
+          <w:rFonts w:hint="cs"/>
+          <w:sz w:val="28"/>
+          <w:szCs w:val="28"/>
+          <w:rtl/>
+          <w:lang w:val="en-US"/>
+        </w:rPr>
+        <w:t>מערך בגודל שאינו ידוע מראש המכיל מצביעים להודעות השונות אותן כתב המשתמש (ההודעות עצמן נשמרות בתוך ה</w:t>
+      </w:r>
+      <w:r>
+        <w:rPr>
+          <w:sz w:val="28"/>
+          <w:szCs w:val="28"/>
+          <w:lang w:val="en-US"/>
+        </w:rPr>
+        <w:t>threads</w:t>
+      </w:r>
+      <w:r>
+        <w:rPr>
+          <w:rFonts w:hint="cs"/>
+          <w:sz w:val="28"/>
+          <w:szCs w:val="28"/>
+          <w:rtl/>
+          <w:lang w:val="en-US"/>
+        </w:rPr>
+        <w:t xml:space="preserve"> בהם הגיב המשתמש)</w:t>
+      </w:r>
+      <w:r>
+        <w:rPr>
+          <w:rFonts w:hint="cs"/>
+          <w:sz w:val="28"/>
+          <w:szCs w:val="28"/>
+          <w:rtl/>
+          <w:lang w:val="en-US"/>
+        </w:rPr>
+        <w:t>.</w:t>
+      </w:r>
+    </w:p>
+    <w:p>
+      <w:pPr>
+        <w:pStyle w:val="a3"/>
+        <w:numPr>
+          <w:ilvl w:val="0"/>
+          <w:numId w:val="2"/>
+        </w:numPr>
+        <w:bidi/>
+        <w:jc w:val="both"/>
+        <w:rPr>
+          <w:sz w:val="28"/>
+          <w:szCs w:val="28"/>
+          <w:rtl/>
+          <w:lang w:val="en-US"/>
+        </w:rPr>
+      </w:pPr>
+      <w:r>
+        <w:rPr>
+          <w:rFonts w:hint="cs"/>
+          <w:sz w:val="28"/>
+          <w:szCs w:val="28"/>
+          <w:rtl/>
+          <w:lang w:val="en-US"/>
+        </w:rPr>
+        <w:t xml:space="preserve">משתנה מטיפוס </w:t>
+      </w:r>
+      <w:r>
+        <w:rPr>
+          <w:sz w:val="28"/>
+          <w:szCs w:val="28"/>
+          <w:lang w:val="en-US"/>
+        </w:rPr>
+        <w:t>eSortType</w:t>
+      </w:r>
+      <w:r>
+        <w:rPr>
+          <w:rFonts w:hint="cs"/>
+          <w:sz w:val="28"/>
+          <w:szCs w:val="28"/>
+          <w:rtl/>
+          <w:lang w:val="en-US"/>
+        </w:rPr>
+        <w:t xml:space="preserve"> שהוא </w:t>
+      </w:r>
+      <w:r>
+        <w:rPr>
+          <w:sz w:val="28"/>
+          <w:szCs w:val="28"/>
+          <w:lang w:val="en-US"/>
+        </w:rPr>
+        <w:t>enum</w:t>
+      </w:r>
+      <w:r>
+        <w:rPr>
+          <w:rFonts w:hint="cs"/>
+          <w:sz w:val="28"/>
+          <w:szCs w:val="28"/>
+          <w:rtl/>
+          <w:lang w:val="en-US"/>
+        </w:rPr>
+        <w:t xml:space="preserve"> המציין את הצורה בה המערך ממוין באותו הזמן.</w:t>
+      </w:r>
+    </w:p>
+    <w:p>
+      <w:pPr>
+        <w:bidi/>
+        <w:jc w:val="both"/>
+        <w:rPr>
+          <w:sz w:val="28"/>
+          <w:szCs w:val="28"/>
+          <w:rtl/>
+          <w:lang w:val="en-US"/>
+        </w:rPr>
+      </w:pPr>
+      <w:r>
+        <w:rPr>
+          <w:rFonts w:hint="cs"/>
+          <w:sz w:val="28"/>
+          <w:szCs w:val="28"/>
+          <w:u w:val="single"/>
+          <w:rtl/>
+          <w:lang w:val="en-US"/>
+        </w:rPr>
+        <w:t xml:space="preserve">המבנה </w:t>
+      </w:r>
+      <w:r>
+        <w:rPr>
+          <w:sz w:val="28"/>
+          <w:szCs w:val="28"/>
+          <w:u w:val="single"/>
+          <w:lang w:val="en-US"/>
+        </w:rPr>
+        <w:t>User</w:t>
+      </w:r>
+      <w:r>
+        <w:rPr>
+          <w:rFonts w:hint="cs"/>
+          <w:sz w:val="28"/>
+          <w:szCs w:val="28"/>
+          <w:u w:val="single"/>
+          <w:rtl/>
+          <w:lang w:val="en-US"/>
+        </w:rPr>
+        <w:t>:</w:t>
+      </w:r>
+      <w:r>
+        <w:rPr>
+          <w:rFonts w:hint="cs"/>
+          <w:sz w:val="28"/>
+          <w:szCs w:val="28"/>
+          <w:rtl/>
+          <w:lang w:val="en-US"/>
+        </w:rPr>
+        <w:t xml:space="preserve"> המבנה מתאר משתמש במערכת. המבנה מכיל</w:t>
+      </w:r>
+      <w:r>
+        <w:rPr>
+          <w:rFonts w:hint="cs"/>
+          <w:sz w:val="28"/>
+          <w:szCs w:val="28"/>
+          <w:rtl/>
+          <w:lang w:val="en-US"/>
+        </w:rPr>
+        <w:t>:</w:t>
+      </w:r>
+    </w:p>
+    <w:p>
+      <w:pPr>
+        <w:pStyle w:val="a3"/>
+        <w:numPr>
+          <w:ilvl w:val="0"/>
+          <w:numId w:val="2"/>
+        </w:numPr>
+        <w:bidi/>
+        <w:jc w:val="both"/>
+        <w:rPr>
+          <w:sz w:val="28"/>
+          <w:szCs w:val="28"/>
+          <w:lang w:val="en-US"/>
+        </w:rPr>
+      </w:pPr>
+      <w:r>
+        <w:rPr>
+          <w:rFonts w:hint="cs"/>
+          <w:sz w:val="28"/>
+          <w:szCs w:val="28"/>
+          <w:rtl/>
+          <w:lang w:val="en-US"/>
+        </w:rPr>
+        <w:t>מחרוזת בגודל שאינו ידוע מראש המחזיקה את שם המשתמש</w:t>
+      </w:r>
+      <w:r>
+        <w:rPr>
+          <w:rFonts w:hint="cs"/>
+          <w:sz w:val="28"/>
+          <w:szCs w:val="28"/>
+          <w:rtl/>
+          <w:lang w:val="en-US"/>
+        </w:rPr>
+        <w:t>.</w:t>
+      </w:r>
+    </w:p>
+    <w:p>
+      <w:pPr>
+        <w:pStyle w:val="a3"/>
+        <w:numPr>
+          <w:ilvl w:val="0"/>
+          <w:numId w:val="2"/>
+        </w:numPr>
+        <w:bidi/>
+        <w:jc w:val="both"/>
+        <w:rPr>
+          <w:sz w:val="28"/>
+          <w:szCs w:val="28"/>
+          <w:lang w:val="en-US"/>
+        </w:rPr>
+      </w:pPr>
+      <w:r>
+        <w:rPr>
+          <w:rFonts w:hint="cs"/>
+          <w:sz w:val="28"/>
+          <w:szCs w:val="28"/>
+          <w:rtl/>
+          <w:lang w:val="en-US"/>
+        </w:rPr>
+        <w:t>מערך של תווים בגודל ידוע מראש המחזיקה את הסיסמא של המשתמש</w:t>
+      </w:r>
+      <w:r>
+        <w:rPr>
+          <w:rFonts w:hint="cs"/>
+          <w:sz w:val="28"/>
+          <w:szCs w:val="28"/>
+          <w:rtl/>
+          <w:lang w:val="en-US"/>
+        </w:rPr>
+        <w:t>.</w:t>
+      </w:r>
+    </w:p>
+    <w:p>
+      <w:pPr>
+        <w:pStyle w:val="a3"/>
+        <w:numPr>
+          <w:ilvl w:val="0"/>
+          <w:numId w:val="2"/>
+        </w:numPr>
+        <w:bidi/>
+        <w:jc w:val="both"/>
+        <w:rPr>
+          <w:sz w:val="28"/>
+          <w:szCs w:val="28"/>
+          <w:rtl/>
+          <w:lang w:val="en-US"/>
+        </w:rPr>
+      </w:pPr>
+      <w:r>
+        <w:rPr>
+          <w:rFonts w:hint="cs"/>
+          <w:sz w:val="28"/>
+          <w:szCs w:val="28"/>
+          <w:rtl/>
+          <w:lang w:val="en-US"/>
+        </w:rPr>
+        <w:t xml:space="preserve">משתנה מטיפוס </w:t>
+      </w:r>
+      <w:r>
+        <w:rPr>
+          <w:sz w:val="28"/>
+          <w:szCs w:val="28"/>
+          <w:lang w:val="en-US"/>
+        </w:rPr>
+        <w:t>UserMsgHistory</w:t>
+      </w:r>
+      <w:r>
+        <w:rPr>
+          <w:rFonts w:hint="cs"/>
+          <w:sz w:val="28"/>
+          <w:szCs w:val="28"/>
+          <w:rtl/>
+          <w:lang w:val="en-US"/>
+        </w:rPr>
+        <w:t xml:space="preserve"> המכיל את היסטוריית ההודעות שהמשתמש הגיב ב</w:t>
+      </w:r>
+      <w:r>
+        <w:rPr>
+          <w:sz w:val="28"/>
+          <w:szCs w:val="28"/>
+          <w:lang w:val="en-US"/>
+        </w:rPr>
+        <w:t>threads</w:t>
+      </w:r>
+      <w:r>
+        <w:rPr>
+          <w:rFonts w:hint="cs"/>
+          <w:sz w:val="28"/>
+          <w:szCs w:val="28"/>
+          <w:rtl/>
+          <w:lang w:val="en-US"/>
+        </w:rPr>
+        <w:t xml:space="preserve"> שונים.</w:t>
+      </w:r>
+    </w:p>
+    <w:p>
+      <w:pPr>
+        <w:bidi/>
+        <w:jc w:val="both"/>
+        <w:rPr>
+          <w:sz w:val="28"/>
+          <w:szCs w:val="28"/>
+          <w:rtl/>
+          <w:lang w:val="en-US"/>
+        </w:rPr>
+      </w:pPr>
+      <w:r>
+        <w:rPr>
+          <w:rFonts w:hint="cs"/>
+          <w:sz w:val="28"/>
+          <w:szCs w:val="28"/>
+          <w:u w:val="single"/>
+          <w:rtl/>
+          <w:lang w:val="en-US"/>
+        </w:rPr>
+        <w:t xml:space="preserve">המבנה </w:t>
+      </w:r>
+      <w:r>
+        <w:rPr>
+          <w:sz w:val="28"/>
+          <w:szCs w:val="28"/>
+          <w:u w:val="single"/>
+          <w:lang w:val="en-US"/>
+        </w:rPr>
+        <w:t>PrivateMsgBox</w:t>
+      </w:r>
+      <w:r>
+        <w:rPr>
+          <w:rFonts w:hint="cs"/>
+          <w:sz w:val="28"/>
+          <w:szCs w:val="28"/>
+          <w:u w:val="single"/>
+          <w:rtl/>
+          <w:lang w:val="en-US"/>
+        </w:rPr>
+        <w:t>:</w:t>
+      </w:r>
+      <w:r>
+        <w:rPr>
+          <w:rFonts w:hint="cs"/>
+          <w:sz w:val="28"/>
+          <w:szCs w:val="28"/>
+          <w:rtl/>
+          <w:lang w:val="en-US"/>
+        </w:rPr>
+        <w:t xml:space="preserve"> המבנה מתאר סביבת התכתבות פרטית בין שני משתמשים. המבנה מכיל:</w:t>
+      </w:r>
+    </w:p>
+    <w:p>
+      <w:pPr>
+        <w:pStyle w:val="a3"/>
+        <w:numPr>
+          <w:ilvl w:val="0"/>
+          <w:numId w:val="2"/>
+        </w:numPr>
+        <w:bidi/>
+        <w:jc w:val="both"/>
+        <w:rPr>
+          <w:sz w:val="28"/>
+          <w:szCs w:val="28"/>
+          <w:lang w:val="en-US"/>
+        </w:rPr>
+      </w:pPr>
+      <w:r>
+        <w:rPr>
+          <w:rFonts w:hint="cs"/>
+          <w:sz w:val="28"/>
+          <w:szCs w:val="28"/>
+          <w:rtl/>
+          <w:lang w:val="en-US"/>
+        </w:rPr>
+        <w:t xml:space="preserve">שתי מחרוזות מגודל שאינו ידוע מראש אשר כל אחת מחזיקה שם של אחד משני המשתמשים ביניהם מתרחשת </w:t>
+      </w:r>
+      <w:r>
+        <w:rPr>
+          <w:rFonts w:hint="cs"/>
+          <w:sz w:val="28"/>
+          <w:szCs w:val="28"/>
+          <w:rtl/>
+          <w:lang w:val="en-US"/>
+        </w:rPr>
+        <w:t>ההתכתבות</w:t>
+      </w:r>
+      <w:r>
+        <w:rPr>
+          <w:rFonts w:hint="cs"/>
+          <w:sz w:val="28"/>
+          <w:szCs w:val="28"/>
+          <w:rtl/>
+          <w:lang w:val="en-US"/>
+        </w:rPr>
+        <w:t xml:space="preserve"> הפרטית</w:t>
+      </w:r>
+      <w:r>
+        <w:rPr>
+          <w:rFonts w:hint="cs"/>
+          <w:sz w:val="28"/>
+          <w:szCs w:val="28"/>
+          <w:rtl/>
+          <w:lang w:val="en-US"/>
+        </w:rPr>
+        <w:t>.</w:t>
+      </w:r>
+    </w:p>
+    <w:p>
+      <w:pPr>
+        <w:pStyle w:val="a3"/>
+        <w:numPr>
+          <w:ilvl w:val="0"/>
+          <w:numId w:val="2"/>
+        </w:numPr>
+        <w:bidi/>
+        <w:jc w:val="both"/>
+        <w:rPr>
+          <w:sz w:val="28"/>
+          <w:szCs w:val="28"/>
+          <w:lang w:val="en-US"/>
+        </w:rPr>
+      </w:pPr>
+      <w:r>
+        <w:rPr>
+          <w:rFonts w:hint="cs"/>
+          <w:sz w:val="28"/>
+          <w:szCs w:val="28"/>
+          <w:rtl/>
+          <w:lang w:val="en-US"/>
+        </w:rPr>
+        <w:t xml:space="preserve">שני משתנים מטיפוס </w:t>
+      </w:r>
+      <w:r>
+        <w:rPr>
+          <w:sz w:val="28"/>
+          <w:szCs w:val="28"/>
+          <w:lang w:val="en-US"/>
+        </w:rPr>
+        <w:t>User</w:t>
+      </w:r>
+      <w:r>
+        <w:rPr>
+          <w:rFonts w:hint="cs"/>
+          <w:sz w:val="28"/>
+          <w:szCs w:val="28"/>
+          <w:rtl/>
+          <w:lang w:val="en-US"/>
+        </w:rPr>
+        <w:t xml:space="preserve"> המצביעים לשני המשתמשים ביניהם מתרחשת ההתכתבות הפרטית.</w:t>
+      </w:r>
+    </w:p>
+    <w:p>
+      <w:pPr>
+        <w:pStyle w:val="a3"/>
+        <w:numPr>
+          <w:ilvl w:val="0"/>
+          <w:numId w:val="2"/>
+        </w:numPr>
+        <w:bidi/>
+        <w:jc w:val="both"/>
+        <w:rPr>
+          <w:sz w:val="28"/>
+          <w:szCs w:val="28"/>
+          <w:lang w:val="en-US"/>
+        </w:rPr>
+      </w:pPr>
+      <w:r>
+        <w:rPr>
+          <w:rFonts w:hint="cs"/>
+          <w:sz w:val="28"/>
+          <w:szCs w:val="28"/>
+          <w:rtl/>
+          <w:lang w:val="en-US"/>
+        </w:rPr>
+        <w:t xml:space="preserve">משתנה מטיפוס </w:t>
+      </w:r>
+      <w:r>
+        <w:rPr>
+          <w:sz w:val="28"/>
+          <w:szCs w:val="28"/>
+          <w:lang w:val="en-US"/>
+        </w:rPr>
+        <w:t>int</w:t>
+      </w:r>
+      <w:r>
+        <w:rPr>
+          <w:rFonts w:hint="cs"/>
+          <w:sz w:val="28"/>
+          <w:szCs w:val="28"/>
+          <w:rtl/>
+          <w:lang w:val="en-US"/>
+        </w:rPr>
+        <w:t xml:space="preserve"> המחזיק את מספר ההודעות שנשלחו בין שני המשתמשים.</w:t>
+      </w:r>
+    </w:p>
+    <w:p>
+      <w:pPr>
+        <w:pStyle w:val="a3"/>
+        <w:numPr>
+          <w:ilvl w:val="0"/>
+          <w:numId w:val="2"/>
+        </w:numPr>
+        <w:bidi/>
+        <w:jc w:val="both"/>
+        <w:rPr>
+          <w:sz w:val="28"/>
+          <w:szCs w:val="28"/>
+          <w:lang w:val="en-US"/>
+        </w:rPr>
+      </w:pPr>
+      <w:r>
+        <w:rPr>
+          <w:rFonts w:hint="cs"/>
+          <w:sz w:val="28"/>
+          <w:szCs w:val="28"/>
+          <w:rtl/>
+          <w:lang w:val="en-US"/>
+        </w:rPr>
+        <w:t xml:space="preserve">מערך מטיפוס </w:t>
+      </w:r>
+      <w:r>
+        <w:rPr>
+          <w:sz w:val="28"/>
+          <w:szCs w:val="28"/>
+          <w:lang w:val="en-US"/>
+        </w:rPr>
+        <w:t>Message</w:t>
+      </w:r>
+      <w:r>
+        <w:rPr>
+          <w:rFonts w:hint="cs"/>
+          <w:sz w:val="28"/>
+          <w:szCs w:val="28"/>
+          <w:rtl/>
+          <w:lang w:val="en-US"/>
+        </w:rPr>
+        <w:t xml:space="preserve"> בגודל שאינו ידוע מראש המכיל את ההודעות שהמשתמשים שלחו אחד לשני.</w:t>
+      </w:r>
+    </w:p>
+    <w:p>
+      <w:pPr>
+        <w:bidi/>
+        <w:jc w:val="both"/>
+        <w:rPr>
+          <w:sz w:val="28"/>
+          <w:szCs w:val="28"/>
+          <w:rtl/>
+          <w:lang w:val="en-US"/>
+        </w:rPr>
+      </w:pPr>
+      <w:r>
+        <w:rPr>
+          <w:rFonts w:hint="cs"/>
+          <w:sz w:val="28"/>
+          <w:szCs w:val="28"/>
+          <w:u w:val="single"/>
+          <w:rtl/>
+          <w:lang w:val="en-US"/>
+        </w:rPr>
+        <w:t xml:space="preserve">המבנה </w:t>
+      </w:r>
+      <w:r>
+        <w:rPr>
+          <w:sz w:val="28"/>
+          <w:szCs w:val="28"/>
+          <w:u w:val="single"/>
+          <w:lang w:val="en-US"/>
+        </w:rPr>
+        <w:t>Forum</w:t>
+      </w:r>
+      <w:r>
+        <w:rPr>
+          <w:rFonts w:hint="cs"/>
+          <w:sz w:val="28"/>
+          <w:szCs w:val="28"/>
+          <w:u w:val="single"/>
+          <w:rtl/>
+          <w:lang w:val="en-US"/>
+        </w:rPr>
+        <w:t>:</w:t>
+      </w:r>
+      <w:r>
+        <w:rPr>
+          <w:rFonts w:hint="cs"/>
+          <w:sz w:val="28"/>
+          <w:szCs w:val="28"/>
+          <w:rtl/>
+          <w:lang w:val="en-US"/>
+        </w:rPr>
+        <w:t xml:space="preserve"> המבנה מתאר את הישות הראשית של המערכת שמכילה את המבנים השונים שמהווים חלק מהמערכת, ומנהלת את התקשורת ביניהם. המבנה מכיל:</w:t>
+      </w:r>
+    </w:p>
+    <w:p>
+      <w:pPr>
+        <w:pStyle w:val="a3"/>
+        <w:numPr>
+          <w:ilvl w:val="0"/>
+          <w:numId w:val="2"/>
+        </w:numPr>
+        <w:bidi/>
+        <w:jc w:val="both"/>
+        <w:rPr>
+          <w:sz w:val="28"/>
+          <w:szCs w:val="28"/>
+          <w:lang w:val="en-US"/>
+        </w:rPr>
+      </w:pPr>
+      <w:r>
+        <w:rPr>
+          <w:rFonts w:hint="cs"/>
+          <w:sz w:val="28"/>
+          <w:szCs w:val="28"/>
+          <w:rtl/>
+          <w:lang w:val="en-US"/>
+        </w:rPr>
+        <w:t>רשימה מקושרת בה המפתח בכל חוליה ברשימה מחזיק מצביע ל</w:t>
+      </w:r>
+      <w:r>
+        <w:rPr>
+          <w:sz w:val="28"/>
+          <w:szCs w:val="28"/>
+          <w:lang w:val="en-US"/>
+        </w:rPr>
+        <w:t>Subject</w:t>
+      </w:r>
+      <w:r>
+        <w:rPr>
+          <w:rFonts w:hint="cs"/>
+          <w:sz w:val="28"/>
+          <w:szCs w:val="28"/>
+          <w:rtl/>
+          <w:lang w:val="en-US"/>
+        </w:rPr>
+        <w:t>.</w:t>
+      </w:r>
+    </w:p>
+    <w:p>
+      <w:pPr>
+        <w:pStyle w:val="a3"/>
+        <w:numPr>
+          <w:ilvl w:val="0"/>
+          <w:numId w:val="2"/>
+        </w:numPr>
+        <w:bidi/>
+        <w:jc w:val="both"/>
+        <w:rPr>
+          <w:sz w:val="28"/>
+          <w:szCs w:val="28"/>
+          <w:lang w:val="en-US"/>
+        </w:rPr>
+      </w:pPr>
+      <w:r>
+        <w:rPr>
+          <w:rFonts w:hint="cs"/>
+          <w:sz w:val="28"/>
+          <w:szCs w:val="28"/>
+          <w:rtl/>
+          <w:lang w:val="en-US"/>
+        </w:rPr>
+        <w:t xml:space="preserve">משתנה מטיפוס </w:t>
+      </w:r>
+      <w:r>
+        <w:rPr>
+          <w:sz w:val="28"/>
+          <w:szCs w:val="28"/>
+          <w:lang w:val="en-US"/>
+        </w:rPr>
+        <w:t>int</w:t>
+      </w:r>
+      <w:r>
+        <w:rPr>
+          <w:rFonts w:hint="cs"/>
+          <w:sz w:val="28"/>
+          <w:szCs w:val="28"/>
+          <w:rtl/>
+          <w:lang w:val="en-US"/>
+        </w:rPr>
+        <w:t xml:space="preserve"> המחזיק את מספר המשתמשים הרשומים במערכת.</w:t>
+      </w:r>
+    </w:p>
+    <w:p>
+      <w:pPr>
+        <w:pStyle w:val="a3"/>
+        <w:numPr>
+          <w:ilvl w:val="0"/>
+          <w:numId w:val="2"/>
+        </w:numPr>
+        <w:bidi/>
+        <w:jc w:val="both"/>
+        <w:rPr>
+          <w:sz w:val="28"/>
+          <w:szCs w:val="28"/>
+          <w:lang w:val="en-US"/>
+        </w:rPr>
+      </w:pPr>
+      <w:r>
+        <w:rPr>
+          <w:rFonts w:hint="cs"/>
+          <w:sz w:val="28"/>
+          <w:szCs w:val="28"/>
+          <w:rtl/>
+          <w:lang w:val="en-US"/>
+        </w:rPr>
+        <w:t xml:space="preserve">מערך מטיפוס </w:t>
+      </w:r>
+      <w:r>
+        <w:rPr>
+          <w:sz w:val="28"/>
+          <w:szCs w:val="28"/>
+          <w:lang w:val="en-US"/>
+        </w:rPr>
+        <w:t>User</w:t>
+      </w:r>
+      <w:r>
+        <w:rPr>
+          <w:rFonts w:hint="cs"/>
+          <w:sz w:val="28"/>
+          <w:szCs w:val="28"/>
+          <w:rtl/>
+          <w:lang w:val="en-US"/>
+        </w:rPr>
+        <w:t xml:space="preserve"> בגודל שאינו ידוע מראש המכיל את המשתמשים הרשומים במערכת.</w:t>
+      </w:r>
+    </w:p>
+    <w:p>
+      <w:pPr>
+        <w:pStyle w:val="a3"/>
+        <w:numPr>
+          <w:ilvl w:val="0"/>
+          <w:numId w:val="2"/>
+        </w:numPr>
+        <w:bidi/>
+        <w:jc w:val="both"/>
+        <w:rPr>
+          <w:sz w:val="28"/>
+          <w:szCs w:val="28"/>
+          <w:lang w:val="en-US"/>
+        </w:rPr>
+      </w:pPr>
+      <w:r>
+        <w:rPr>
+          <w:rFonts w:hint="cs"/>
+          <w:sz w:val="28"/>
+          <w:szCs w:val="28"/>
+          <w:rtl/>
+          <w:lang w:val="en-US"/>
+        </w:rPr>
+        <w:lastRenderedPageBreak/>
+        <w:t xml:space="preserve">משתנה מטיפוס </w:t>
+      </w:r>
+      <w:r>
+        <w:rPr>
+          <w:sz w:val="28"/>
+          <w:szCs w:val="28"/>
+          <w:lang w:val="en-US"/>
+        </w:rPr>
+        <w:t>int</w:t>
+      </w:r>
+      <w:r>
+        <w:rPr>
+          <w:rFonts w:hint="cs"/>
+          <w:sz w:val="28"/>
+          <w:szCs w:val="28"/>
+          <w:rtl/>
+          <w:lang w:val="en-US"/>
+        </w:rPr>
+        <w:t xml:space="preserve"> המחזיק את מספר תיבות ההתכתבות הפרטיות שקיימות במערכת.</w:t>
+      </w:r>
+    </w:p>
+    <w:p>
+      <w:pPr>
+        <w:pStyle w:val="a3"/>
+        <w:numPr>
+          <w:ilvl w:val="0"/>
+          <w:numId w:val="2"/>
+        </w:numPr>
+        <w:bidi/>
+        <w:jc w:val="both"/>
+        <w:rPr>
+          <w:sz w:val="28"/>
+          <w:szCs w:val="28"/>
+          <w:lang w:val="en-US"/>
+        </w:rPr>
+      </w:pPr>
+      <w:r>
+        <w:rPr>
+          <w:rFonts w:hint="cs"/>
+          <w:sz w:val="28"/>
+          <w:szCs w:val="28"/>
+          <w:rtl/>
+          <w:lang w:val="en-US"/>
+        </w:rPr>
+        <w:t xml:space="preserve">מערך מטיפוס </w:t>
+      </w:r>
+      <w:r>
+        <w:rPr>
+          <w:sz w:val="28"/>
+          <w:szCs w:val="28"/>
+          <w:lang w:val="en-US"/>
+        </w:rPr>
+        <w:t>PrivateMsgBox</w:t>
+      </w:r>
+      <w:r>
+        <w:rPr>
+          <w:rFonts w:hint="cs"/>
+          <w:sz w:val="28"/>
+          <w:szCs w:val="28"/>
+          <w:rtl/>
+          <w:lang w:val="en-US"/>
+        </w:rPr>
+        <w:t xml:space="preserve"> בגודל שאינו ידוע מראש מהכיל את תיבות ההתכתבות הפריטות הקיימות במערכת.</w:t>
+      </w:r>
+    </w:p>
+    <w:p>
+      <w:pPr>
+        <w:bidi/>
+        <w:ind w:left="360"/>
+        <w:jc w:val="both"/>
+        <w:rPr>
+          <w:sz w:val="28"/>
+          <w:szCs w:val="28"/>
+          <w:rtl/>
+          <w:lang w:val="en-US"/>
+        </w:rPr>
+      </w:pPr>
+    </w:p>
+    <w:p>
+      <w:pPr>
+        <w:bidi/>
+        <w:ind w:left="360"/>
+        <w:jc w:val="both"/>
+        <w:rPr>
+          <w:sz w:val="32"/>
+          <w:szCs w:val="32"/>
+          <w:rtl/>
+          <w:lang w:val="en-US"/>
+        </w:rPr>
+      </w:pPr>
+      <w:r>
+        <w:rPr>
+          <w:rFonts w:hint="cs"/>
+          <w:b/>
+          <w:bCs/>
+          <w:sz w:val="32"/>
+          <w:szCs w:val="32"/>
+          <w:u w:val="single"/>
+          <w:rtl/>
+          <w:lang w:val="en-US"/>
+        </w:rPr>
+        <w:t>הסבר אופן הדחיסה בקובץ הבינארי</w:t>
+      </w:r>
+    </w:p>
+    <w:p>
+      <w:pPr>
+        <w:bidi/>
+        <w:ind w:left="360"/>
+        <w:jc w:val="both"/>
+        <w:rPr>
+          <w:sz w:val="28"/>
+          <w:szCs w:val="28"/>
+          <w:rtl/>
+          <w:lang w:val="en-US"/>
+        </w:rPr>
+      </w:pPr>
+      <w:r>
+        <w:rPr>
+          <w:rFonts w:hint="cs"/>
+          <w:sz w:val="28"/>
+          <w:szCs w:val="28"/>
+          <w:rtl/>
+          <w:lang w:val="en-US"/>
+        </w:rPr>
+        <w:t xml:space="preserve">בחרנו לדחוס לקובץ בינארי את המבנה </w:t>
+      </w:r>
+      <w:r>
+        <w:rPr>
+          <w:sz w:val="28"/>
+          <w:szCs w:val="28"/>
+          <w:lang w:val="en-US"/>
+        </w:rPr>
+        <w:t>TimeStamp</w:t>
+      </w:r>
+      <w:r>
+        <w:rPr>
+          <w:rFonts w:hint="cs"/>
+          <w:sz w:val="28"/>
+          <w:szCs w:val="28"/>
+          <w:rtl/>
+          <w:lang w:val="en-US"/>
+        </w:rPr>
+        <w:t xml:space="preserve"> משום שהוא כולל רק משתנים מספריים, וכמות מכובדת של משתנים כאלה, מה שמאפשר לייצג בצורה ברורה ויעילה את דחיסת הנתונים.</w:t>
+      </w:r>
+    </w:p>
+    <w:p>
+      <w:pPr>
+        <w:bidi/>
+        <w:ind w:left="360"/>
+        <w:jc w:val="both"/>
+        <w:rPr>
+          <w:sz w:val="28"/>
+          <w:szCs w:val="28"/>
+          <w:rtl/>
+          <w:lang w:val="en-US"/>
+        </w:rPr>
+      </w:pPr>
+      <w:r>
+        <w:rPr>
+          <w:rFonts w:hint="cs"/>
+          <w:noProof/>
+          <w:sz w:val="28"/>
+          <w:szCs w:val="28"/>
+          <w:rtl/>
+          <w:lang w:val="he-IL"/>
+        </w:rPr>
+        <w:drawing>
+          <wp:anchor distT="0" distB="0" distL="114300" distR="114300" simplePos="0" relativeHeight="251658240" behindDoc="1" locked="0" layoutInCell="1" allowOverlap="1" wp14:anchorId="3E46B449" wp14:editId="7BA5F3B7">
+            <wp:simplePos x="0" y="0"/>
+            <wp:positionH relativeFrom="column">
+              <wp:posOffset>-119187</wp:posOffset>
+            </wp:positionH>
+            <wp:positionV relativeFrom="paragraph">
+              <wp:posOffset>8890</wp:posOffset>
+            </wp:positionV>
+            <wp:extent cx="5731510" cy="1061720"/>
+            <wp:effectExtent l="0" t="0" r="2540" b="5080"/>
+            <wp:wrapNone/>
+            <wp:docPr id="1635955721" name="תמונה 1"/>
+            <wp:cNvGraphicFramePr>
+              <a:graphicFrameLocks xmlns:a="http://schemas.openxmlformats.org/drawingml/2006/main" noChangeAspect="1"/>
+            </wp:cNvGraphicFramePr>
+            <a:graphic xmlns:a="http://schemas.openxmlformats.org/drawingml/2006/main">
+              <a:graphicData uri="http://schemas.openxmlformats.org/drawingml/2006/picture">
+                <pic:pic xmlns:pic="http://schemas.openxmlformats.org/drawingml/2006/picture">
+                  <pic:nvPicPr>
+                    <pic:cNvPr id="1635955721" name="תמונה 1635955721"/>
+                    <pic:cNvPicPr/>
+                  </pic:nvPicPr>
+                  <pic:blipFill>
+                    <a:blip r:embed="rId5" cstate="print">
+                      <a:extLst>
+                        <a:ext uri="{28A0092B-C50C-407E-A947-70E740481C1C}">
+                          <a14:useLocalDpi xmlns:a14="http://schemas.microsoft.com/office/drawing/2010/main" val="0"/>
+                        </a:ext>
+                      </a:extLst>
+                    </a:blip>
+                    <a:stretch>
+                      <a:fillRect/>
+                    </a:stretch>
+                  </pic:blipFill>
+                  <pic:spPr>
+                    <a:xfrm>
+                      <a:off x="0" y="0"/>
+                      <a:ext cx="5731510" cy="1061720"/>
+                    </a:xfrm>
+                    <a:prstGeom prst="rect">
+                      <a:avLst/>
+                    </a:prstGeom>
+                  </pic:spPr>
+                </pic:pic>
+              </a:graphicData>
+            </a:graphic>
+          </wp:anchor>
+        </w:drawing>
+      </w:r>
+    </w:p>
+    <w:p>
+      <w:pPr>
+        <w:bidi/>
+        <w:ind w:left="360"/>
+        <w:jc w:val="both"/>
+        <w:rPr>
+          <w:sz w:val="28"/>
+          <w:szCs w:val="28"/>
+          <w:rtl/>
+          <w:lang w:val="en-US"/>
+        </w:rPr>
+      </w:pPr>
+    </w:p>
+    <w:p>
+      <w:pPr>
+        <w:bidi/>
+        <w:ind w:left="360"/>
+        <w:jc w:val="both"/>
+        <w:rPr>
+          <w:sz w:val="28"/>
+          <w:szCs w:val="28"/>
+          <w:rtl/>
+          <w:lang w:val="en-US"/>
+        </w:rPr>
+      </w:pPr>
+    </w:p>
+    <w:p>
+      <w:pPr>
+        <w:bidi/>
+        <w:ind w:left="360"/>
+        <w:jc w:val="both"/>
+        <w:rPr>
+          <w:sz w:val="28"/>
+          <w:szCs w:val="28"/>
+          <w:rtl/>
+          <w:lang w:val="en-US"/>
+        </w:rPr>
+      </w:pPr>
+    </w:p>
+    <w:p>
+      <w:pPr>
+        <w:bidi/>
+        <w:ind w:left="360"/>
+        <w:jc w:val="both"/>
+        <w:rPr>
+          <w:sz w:val="28"/>
+          <w:szCs w:val="28"/>
+          <w:rtl/>
+          <w:lang w:val="en-US"/>
+        </w:rPr>
+      </w:pPr>
+      <w:r>
+        <w:rPr>
+          <w:rFonts w:hint="cs"/>
+          <w:sz w:val="28"/>
+          <w:szCs w:val="28"/>
+          <w:rtl/>
+          <w:lang w:val="en-US"/>
+        </w:rPr>
+        <w:t>בדיקה</w:t>
+      </w:r>
+    </w:p>
+    <w:p>
+      <w:pPr>
+        <w:bidi/>
+        <w:ind w:left="360"/>
+        <w:jc w:val="both"/>
+        <w:rPr>
+          <w:rFonts w:hint="cs"/>
+          <w:sz w:val="28"/>
+          <w:szCs w:val="28"/>
+          <w:rtl/>
+          <w:lang w:val="en-US"/>
+        </w:rPr>
+      </w:pPr>
+    </w:p>
+    <w:p>
+      <w:pPr>
+        <w:tabs>
+          <w:tab w:val="left" w:pos="2627"/>
+        </w:tabs>
+        <w:bidi/>
+        <w:jc w:val="both"/>
+        <w:rPr>
+          <w:sz w:val="28"/>
+          <w:szCs w:val="28"/>
+          <w:rtl/>
+          <w:lang w:val="en-US"/>
+        </w:rPr>
+      </w:pPr>
+      <w:r>
+        <w:rPr>
+          <w:sz w:val="28"/>
+          <w:szCs w:val="28"/>
+          <w:rtl/>
+          <w:lang w:val="en-US"/>
+        </w:rPr>
+        <w:tab/>
+      </w:r>
+    </w:p>
+    <w:p>
+      <w:pPr>
+        <w:bidi/>
+        <w:jc w:val="both"/>
+        <w:rPr>
+          <w:sz w:val="28"/>
+          <w:szCs w:val="28"/>
+          <w:rtl/>
+          <w:lang w:val="en-US"/>
+        </w:rPr>
+      </w:pPr>
+    </w:p>
+    <w:p>
+      <w:pPr>
+        <w:bidi/>
+        <w:jc w:val="both"/>
+        <w:rPr>
+          <w:sz w:val="28"/>
+          <w:szCs w:val="28"/>
+          <w:rtl/>
+          <w:lang w:val="en-US"/>
+        </w:rPr>
+      </w:pPr>
+    </w:p>
+    <w:p>
+      <w:pPr>
+        <w:bidi/>
+        <w:jc w:val="both"/>
+        <w:rPr>
+          <w:sz w:val="28"/>
+          <w:szCs w:val="28"/>
+          <w:rtl/>
+          <w:lang w:val="en-US"/>
+        </w:rPr>
+      </w:pPr>
+    </w:p>
+    <w:p>
+      <w:pPr>
+        <w:bidi/>
+        <w:jc w:val="both"/>
+        <w:rPr>
+          <w:sz w:val="28"/>
+          <w:szCs w:val="28"/>
           <w:lang w:val="en-US"/>
         </w:rPr>
       </w:pPr>
@@ -149,6 +2576,241 @@
     </w:sectPr>
   </w:body>
 </w:document>
+</file>
+
+<file path=word/numbering.xml><?xml version="1.0" encoding="utf-8"?>
+<w:numbering xmlns:wpc="http://schemas.microsoft.com/office/word/2010/wordprocessingCanvas" xmlns:cx="http://schemas.microsoft.com/office/drawing/2014/chartex" xmlns:cx1="http://schemas.microsoft.com/office/drawing/2015/9/8/chartex" xmlns:cx2="http://schemas.microsoft.com/office/drawing/2015/10/21/chartex" xmlns:cx3="http://schemas.microsoft.com/office/drawing/2016/5/9/chartex" xmlns:cx4="http://schemas.microsoft.com/office/drawing/2016/5/10/chartex" xmlns:cx5="http://schemas.microsoft.com/office/drawing/2016/5/11/chartex" xmlns:cx6="http://schemas.microsoft.com/office/drawing/2016/5/12/chartex" xmlns:cx7="http://schemas.microsoft.com/office/drawing/2016/5/13/chartex" xmlns:cx8="http://schemas.microsoft.com/office/drawing/2016/5/14/chartex" xmlns:mc="http://schemas.openxmlformats.org/markup-compatibility/2006" xmlns:aink="http://schemas.microsoft.com/office/drawing/2016/ink" xmlns:am3d="http://schemas.microsoft.com/office/drawing/2017/model3d" xmlns:o="urn:schemas-microsoft-com:office:office" xmlns:oel="http://schemas.microsoft.com/office/2019/extlst" xmlns:r="http://schemas.openxmlformats.org/officeDocument/2006/relationships" xmlns:m="http://schemas.openxmlformats.org/officeDocument/2006/math" xmlns:v="urn:schemas-microsoft-com:vml" xmlns:wp14="http://schemas.microsoft.com/office/word/2010/wordprocessingDrawing" xmlns:wp="http://schemas.openxmlformats.org/drawingml/2006/wordprocessingDrawing" xmlns:w10="urn:schemas-microsoft-com:office:word" xmlns:w="http://schemas.openxmlformats.org/wordprocessingml/2006/main" xmlns:w14="http://schemas.microsoft.com/office/word/2010/wordml" xmlns:w15="http://schemas.microsoft.com/office/word/2012/wordml" xmlns:w16cex="http://schemas.microsoft.com/office/word/2018/wordml/cex" xmlns:w16cid="http://schemas.microsoft.com/office/word/2016/wordml/cid" xmlns:w16="http://schemas.microsoft.com/office/word/2018/wordml" xmlns:w16du="http://schemas.microsoft.com/office/word/2023/wordml/word16du" xmlns:w16sdtdh="http://schemas.microsoft.com/office/word/2020/wordml/sdtdatahash" xmlns:w16se="http://schemas.microsoft.com/office/word/2015/wordml/symex" xmlns:wpg="http://schemas.microsoft.com/office/word/2010/wordprocessingGroup" xmlns:wpi="http://schemas.microsoft.com/office/word/2010/wordprocessingInk" xmlns:wne="http://schemas.microsoft.com/office/word/2006/wordml" xmlns:wps="http://schemas.microsoft.com/office/word/2010/wordprocessingShape" mc:Ignorable="w14 w15 w16se w16cid w16 w16cex w16sdtdh w16du wp14">
+  <w:abstractNum w:abstractNumId="0" w15:restartNumberingAfterBreak="0">
+    <w:nsid w:val="44AE1D01"/>
+    <w:multiLevelType w:val="hybridMultilevel"/>
+    <w:tmpl w:val="3F4215B4"/>
+    <w:lvl w:ilvl="0" w:tplc="EEBEAEB0">
+      <w:numFmt w:val="bullet"/>
+      <w:lvlText w:val="-"/>
+      <w:lvlJc w:val="left"/>
+      <w:pPr>
+        <w:ind w:left="720" w:hanging="360"/>
+      </w:pPr>
+      <w:rPr>
+        <w:rFonts w:ascii="Arial" w:eastAsiaTheme="minorHAnsi" w:hAnsi="Arial" w:cs="Arial" w:hint="default"/>
+      </w:rPr>
+    </w:lvl>
+    <w:lvl w:ilvl="1" w:tplc="20000003" w:tentative="1">
+      <w:start w:val="1"/>
+      <w:numFmt w:val="bullet"/>
+      <w:lvlText w:val="o"/>
+      <w:lvlJc w:val="left"/>
+      <w:pPr>
+        <w:ind w:left="1440" w:hanging="360"/>
+      </w:pPr>
+      <w:rPr>
+        <w:rFonts w:ascii="Courier New" w:hAnsi="Courier New" w:cs="Courier New" w:hint="default"/>
+      </w:rPr>
+    </w:lvl>
+    <w:lvl w:ilvl="2" w:tplc="20000005" w:tentative="1">
+      <w:start w:val="1"/>
+      <w:numFmt w:val="bullet"/>
+      <w:lvlText w:val=""/>
+      <w:lvlJc w:val="left"/>
+      <w:pPr>
+        <w:ind w:left="2160" w:hanging="360"/>
+      </w:pPr>
+      <w:rPr>
+        <w:rFonts w:ascii="Wingdings" w:hAnsi="Wingdings" w:hint="default"/>
+      </w:rPr>
+    </w:lvl>
+    <w:lvl w:ilvl="3" w:tplc="20000001" w:tentative="1">
+      <w:start w:val="1"/>
+      <w:numFmt w:val="bullet"/>
+      <w:lvlText w:val=""/>
+      <w:lvlJc w:val="left"/>
+      <w:pPr>
+        <w:ind w:left="2880" w:hanging="360"/>
+      </w:pPr>
+      <w:rPr>
+        <w:rFonts w:ascii="Symbol" w:hAnsi="Symbol" w:hint="default"/>
+      </w:rPr>
+    </w:lvl>
+    <w:lvl w:ilvl="4" w:tplc="20000003" w:tentative="1">
+      <w:start w:val="1"/>
+      <w:numFmt w:val="bullet"/>
+      <w:lvlText w:val="o"/>
+      <w:lvlJc w:val="left"/>
+      <w:pPr>
+        <w:ind w:left="3600" w:hanging="360"/>
+      </w:pPr>
+      <w:rPr>
+        <w:rFonts w:ascii="Courier New" w:hAnsi="Courier New" w:cs="Courier New" w:hint="default"/>
+      </w:rPr>
+    </w:lvl>
+    <w:lvl w:ilvl="5" w:tplc="20000005" w:tentative="1">
+      <w:start w:val="1"/>
+      <w:numFmt w:val="bullet"/>
+      <w:lvlText w:val=""/>
+      <w:lvlJc w:val="left"/>
+      <w:pPr>
+        <w:ind w:left="4320" w:hanging="360"/>
+      </w:pPr>
+      <w:rPr>
+        <w:rFonts w:ascii="Wingdings" w:hAnsi="Wingdings" w:hint="default"/>
+      </w:rPr>
+    </w:lvl>
+    <w:lvl w:ilvl="6" w:tplc="20000001" w:tentative="1">
+      <w:start w:val="1"/>
+      <w:numFmt w:val="bullet"/>
+      <w:lvlText w:val=""/>
+      <w:lvlJc w:val="left"/>
+      <w:pPr>
+        <w:ind w:left="5040" w:hanging="360"/>
+      </w:pPr>
+      <w:rPr>
+        <w:rFonts w:ascii="Symbol" w:hAnsi="Symbol" w:hint="default"/>
+      </w:rPr>
+    </w:lvl>
+    <w:lvl w:ilvl="7" w:tplc="20000003" w:tentative="1">
+      <w:start w:val="1"/>
+      <w:numFmt w:val="bullet"/>
+      <w:lvlText w:val="o"/>
+      <w:lvlJc w:val="left"/>
+      <w:pPr>
+        <w:ind w:left="5760" w:hanging="360"/>
+      </w:pPr>
+      <w:rPr>
+        <w:rFonts w:ascii="Courier New" w:hAnsi="Courier New" w:cs="Courier New" w:hint="default"/>
+      </w:rPr>
+    </w:lvl>
+    <w:lvl w:ilvl="8" w:tplc="20000005" w:tentative="1">
+      <w:start w:val="1"/>
+      <w:numFmt w:val="bullet"/>
+      <w:lvlText w:val=""/>
+      <w:lvlJc w:val="left"/>
+      <w:pPr>
+        <w:ind w:left="6480" w:hanging="360"/>
+      </w:pPr>
+      <w:rPr>
+        <w:rFonts w:ascii="Wingdings" w:hAnsi="Wingdings" w:hint="default"/>
+      </w:rPr>
+    </w:lvl>
+  </w:abstractNum>
+  <w:abstractNum w:abstractNumId="1" w15:restartNumberingAfterBreak="0">
+    <w:nsid w:val="5EDA2EFC"/>
+    <w:multiLevelType w:val="hybridMultilevel"/>
+    <w:tmpl w:val="B87A9BD8"/>
+    <w:lvl w:ilvl="0" w:tplc="90A8F6A4">
+      <w:numFmt w:val="bullet"/>
+      <w:lvlText w:val="-"/>
+      <w:lvlJc w:val="left"/>
+      <w:pPr>
+        <w:ind w:left="720" w:hanging="360"/>
+      </w:pPr>
+      <w:rPr>
+        <w:rFonts w:ascii="Arial" w:eastAsiaTheme="minorHAnsi" w:hAnsi="Arial" w:cs="Arial" w:hint="default"/>
+      </w:rPr>
+    </w:lvl>
+    <w:lvl w:ilvl="1" w:tplc="20000003" w:tentative="1">
+      <w:start w:val="1"/>
+      <w:numFmt w:val="bullet"/>
+      <w:lvlText w:val="o"/>
+      <w:lvlJc w:val="left"/>
+      <w:pPr>
+        <w:ind w:left="1440" w:hanging="360"/>
+      </w:pPr>
+      <w:rPr>
+        <w:rFonts w:ascii="Courier New" w:hAnsi="Courier New" w:cs="Courier New" w:hint="default"/>
+      </w:rPr>
+    </w:lvl>
+    <w:lvl w:ilvl="2" w:tplc="20000005" w:tentative="1">
+      <w:start w:val="1"/>
+      <w:numFmt w:val="bullet"/>
+      <w:lvlText w:val=""/>
+      <w:lvlJc w:val="left"/>
+      <w:pPr>
+        <w:ind w:left="2160" w:hanging="360"/>
+      </w:pPr>
+      <w:rPr>
+        <w:rFonts w:ascii="Wingdings" w:hAnsi="Wingdings" w:hint="default"/>
+      </w:rPr>
+    </w:lvl>
+    <w:lvl w:ilvl="3" w:tplc="20000001" w:tentative="1">
+      <w:start w:val="1"/>
+      <w:numFmt w:val="bullet"/>
+      <w:lvlText w:val=""/>
+      <w:lvlJc w:val="left"/>
+      <w:pPr>
+        <w:ind w:left="2880" w:hanging="360"/>
+      </w:pPr>
+      <w:rPr>
+        <w:rFonts w:ascii="Symbol" w:hAnsi="Symbol" w:hint="default"/>
+      </w:rPr>
+    </w:lvl>
+    <w:lvl w:ilvl="4" w:tplc="20000003" w:tentative="1">
+      <w:start w:val="1"/>
+      <w:numFmt w:val="bullet"/>
+      <w:lvlText w:val="o"/>
+      <w:lvlJc w:val="left"/>
+      <w:pPr>
+        <w:ind w:left="3600" w:hanging="360"/>
+      </w:pPr>
+      <w:rPr>
+        <w:rFonts w:ascii="Courier New" w:hAnsi="Courier New" w:cs="Courier New" w:hint="default"/>
+      </w:rPr>
+    </w:lvl>
+    <w:lvl w:ilvl="5" w:tplc="20000005" w:tentative="1">
+      <w:start w:val="1"/>
+      <w:numFmt w:val="bullet"/>
+      <w:lvlText w:val=""/>
+      <w:lvlJc w:val="left"/>
+      <w:pPr>
+        <w:ind w:left="4320" w:hanging="360"/>
+      </w:pPr>
+      <w:rPr>
+        <w:rFonts w:ascii="Wingdings" w:hAnsi="Wingdings" w:hint="default"/>
+      </w:rPr>
+    </w:lvl>
+    <w:lvl w:ilvl="6" w:tplc="20000001" w:tentative="1">
+      <w:start w:val="1"/>
+      <w:numFmt w:val="bullet"/>
+      <w:lvlText w:val=""/>
+      <w:lvlJc w:val="left"/>
+      <w:pPr>
+        <w:ind w:left="5040" w:hanging="360"/>
+      </w:pPr>
+      <w:rPr>
+        <w:rFonts w:ascii="Symbol" w:hAnsi="Symbol" w:hint="default"/>
+      </w:rPr>
+    </w:lvl>
+    <w:lvl w:ilvl="7" w:tplc="20000003" w:tentative="1">
+      <w:start w:val="1"/>
+      <w:numFmt w:val="bullet"/>
+      <w:lvlText w:val="o"/>
+      <w:lvlJc w:val="left"/>
+      <w:pPr>
+        <w:ind w:left="5760" w:hanging="360"/>
+      </w:pPr>
+      <w:rPr>
+        <w:rFonts w:ascii="Courier New" w:hAnsi="Courier New" w:cs="Courier New" w:hint="default"/>
+      </w:rPr>
+    </w:lvl>
+    <w:lvl w:ilvl="8" w:tplc="20000005" w:tentative="1">
+      <w:start w:val="1"/>
+      <w:numFmt w:val="bullet"/>
+      <w:lvlText w:val=""/>
+      <w:lvlJc w:val="left"/>
+      <w:pPr>
+        <w:ind w:left="6480" w:hanging="360"/>
+      </w:pPr>
+      <w:rPr>
+        <w:rFonts w:ascii="Wingdings" w:hAnsi="Wingdings" w:hint="default"/>
+      </w:rPr>
+    </w:lvl>
+  </w:abstractNum>
+  <w:num w:numId="1" w16cid:durableId="382288411">
+    <w:abstractNumId w:val="1"/>
+  </w:num>
+  <w:num w:numId="2" w16cid:durableId="1861165010">
+    <w:abstractNumId w:val="0"/>
+  </w:num>
+</w:numbering>
 </file>
 
 <file path=word/styles.xml><?xml version="1.0" encoding="utf-8"?>
@@ -579,6 +3241,17 @@
     <w:semiHidden/>
     <w:unhideWhenUsed/>
   </w:style>
+  <w:style w:type="paragraph" w:styleId="a3">
+    <w:name w:val="List Paragraph"/>
+    <w:basedOn w:val="a"/>
+    <w:uiPriority w:val="34"/>
+    <w:qFormat/>
+    <w:rsid w:val="0028332E"/>
+    <w:pPr>
+      <w:ind w:left="720"/>
+      <w:contextualSpacing/>
+    </w:pPr>
+  </w:style>
 </w:styles>
 </file>
 

</xml_diff>

<commit_message>
Update project report and add project diagram
</commit_message>
<xml_diff>
--- a/מבוא לתכנות מערכות.docx
+++ b/מבוא לתכנות מערכות.docx
@@ -3324,6 +3324,7 @@
         <w:rPr>
           <w:sz w:val="28"/>
           <w:szCs w:val="28"/>
+          <w:rtl/>
           <w:lang w:val="en-US"/>
         </w:rPr>
       </w:pPr>
@@ -3337,32 +3338,6 @@
         </w:rPr>
         <w:t>בבחירת אפשרות זו, תתבצע שמירת המערכת לקובץ הטקסט ולקובץ הבינארי, וישוחרר הזיכרון שהוקצה למערכת.</w:t>
       </w:r>
-    </w:p>
-    <w:p>
-      <w:pPr>
-        <w:bidi/>
-        <w:ind w:left="360"/>
-        <w:jc w:val="both"/>
-        <w:rPr>
-          <w:sz w:val="28"/>
-          <w:szCs w:val="28"/>
-          <w:rtl/>
-          <w:lang w:val="en-US"/>
-        </w:rPr>
-      </w:pPr>
-    </w:p>
-    <w:p>
-      <w:pPr>
-        <w:bidi/>
-        <w:ind w:left="360"/>
-        <w:jc w:val="both"/>
-        <w:rPr>
-          <w:sz w:val="28"/>
-          <w:szCs w:val="28"/>
-          <w:rtl/>
-          <w:lang w:val="en-US"/>
-        </w:rPr>
-      </w:pPr>
     </w:p>
     <w:p>
       <w:pPr>
@@ -3372,7 +3347,6 @@
         <w:rPr>
           <w:sz w:val="32"/>
           <w:szCs w:val="32"/>
-          <w:rtl/>
           <w:lang w:val="en-US"/>
         </w:rPr>
       </w:pPr>
@@ -3404,13 +3378,81 @@
       </w:pPr>
       <w:r>
         <w:rPr>
-          <w:rFonts w:hint="cs"/>
-          <w:sz w:val="28"/>
-          <w:szCs w:val="28"/>
-          <w:rtl/>
-          <w:lang w:val="en-US"/>
-        </w:rPr>
-        <w:t xml:space="preserve">השרטוט עצמו מצורף בקובץ </w:t>
+          <w:noProof/>
+        </w:rPr>
+        <w:drawing>
+          <wp:inline distT="0" distB="0" distL="0" distR="0" wp14:anchorId="0CF0C286" wp14:editId="49729ED5">
+            <wp:extent cx="5731510" cy="5473700"/>
+            <wp:effectExtent l="0" t="0" r="2540" b="0"/>
+            <wp:docPr id="216744073" name="תמונה 1"/>
+            <wp:cNvGraphicFramePr>
+              <a:graphicFrameLocks xmlns:a="http://schemas.openxmlformats.org/drawingml/2006/main" noChangeAspect="1"/>
+            </wp:cNvGraphicFramePr>
+            <a:graphic xmlns:a="http://schemas.openxmlformats.org/drawingml/2006/main">
+              <a:graphicData uri="http://schemas.openxmlformats.org/drawingml/2006/picture">
+                <pic:pic xmlns:pic="http://schemas.openxmlformats.org/drawingml/2006/picture">
+                  <pic:nvPicPr>
+                    <pic:cNvPr id="0" name="Picture 1"/>
+                    <pic:cNvPicPr>
+                      <a:picLocks noChangeAspect="1" noChangeArrowheads="1"/>
+                    </pic:cNvPicPr>
+                  </pic:nvPicPr>
+                  <pic:blipFill>
+                    <a:blip r:embed="rId6">
+                      <a:extLst>
+                        <a:ext uri="{28A0092B-C50C-407E-A947-70E740481C1C}">
+                          <a14:useLocalDpi xmlns:a14="http://schemas.microsoft.com/office/drawing/2010/main" val="0"/>
+                        </a:ext>
+                      </a:extLst>
+                    </a:blip>
+                    <a:srcRect/>
+                    <a:stretch>
+                      <a:fillRect/>
+                    </a:stretch>
+                  </pic:blipFill>
+                  <pic:spPr bwMode="auto">
+                    <a:xfrm>
+                      <a:off x="0" y="0"/>
+                      <a:ext cx="5731510" cy="5473700"/>
+                    </a:xfrm>
+                    <a:prstGeom prst="rect">
+                      <a:avLst/>
+                    </a:prstGeom>
+                    <a:noFill/>
+                    <a:ln>
+                      <a:noFill/>
+                    </a:ln>
+                  </pic:spPr>
+                </pic:pic>
+              </a:graphicData>
+            </a:graphic>
+          </wp:inline>
+        </w:drawing>
+      </w:r>
+    </w:p>
+    <w:p>
+      <w:pPr>
+        <w:bidi/>
+        <w:ind w:left="360"/>
+        <w:jc w:val="both"/>
+        <w:rPr>
+          <w:rFonts w:hint="cs"/>
+          <w:sz w:val="28"/>
+          <w:szCs w:val="28"/>
+          <w:rtl/>
+          <w:lang w:val="en-US"/>
+        </w:rPr>
+      </w:pPr>
+      <w:r>
+        <w:rPr>
+          <w:rFonts w:hint="cs"/>
+          <w:sz w:val="28"/>
+          <w:szCs w:val="28"/>
+          <w:rtl/>
+          <w:lang w:val="en-US"/>
+        </w:rPr>
+        <w:lastRenderedPageBreak/>
+        <w:t xml:space="preserve">בנוסף, השרטוט מצורף בקובץ </w:t>
       </w:r>
       <w:r>
         <w:rPr>
@@ -3428,6 +3470,292 @@
           <w:rtl/>
           <w:lang w:val="en-US"/>
         </w:rPr>
+        <w:t xml:space="preserve"> בתיקיית ההגשה.</w:t>
+      </w:r>
+    </w:p>
+    <w:p>
+      <w:pPr>
+        <w:bidi/>
+        <w:ind w:left="360"/>
+        <w:jc w:val="both"/>
+        <w:rPr>
+          <w:b/>
+          <w:bCs/>
+          <w:sz w:val="28"/>
+          <w:szCs w:val="28"/>
+          <w:rtl/>
+          <w:lang w:val="en-US"/>
+        </w:rPr>
+      </w:pPr>
+      <w:r>
+        <w:rPr>
+          <w:rFonts w:hint="cs"/>
+          <w:b/>
+          <w:bCs/>
+          <w:sz w:val="28"/>
+          <w:szCs w:val="28"/>
+          <w:u w:val="single"/>
+          <w:rtl/>
+          <w:lang w:val="en-US"/>
+        </w:rPr>
+        <w:t>שינויים בשרטוט:</w:t>
+      </w:r>
+    </w:p>
+    <w:p>
+      <w:pPr>
+        <w:bidi/>
+        <w:ind w:left="360"/>
+        <w:jc w:val="both"/>
+        <w:rPr>
+          <w:sz w:val="28"/>
+          <w:szCs w:val="28"/>
+          <w:u w:val="single"/>
+          <w:rtl/>
+          <w:lang w:val="en-US"/>
+        </w:rPr>
+      </w:pPr>
+      <w:r>
+        <w:rPr>
+          <w:rFonts w:hint="cs"/>
+          <w:sz w:val="28"/>
+          <w:szCs w:val="28"/>
+          <w:u w:val="single"/>
+          <w:rtl/>
+          <w:lang w:val="en-US"/>
+        </w:rPr>
+        <w:t xml:space="preserve">עבור </w:t>
+      </w:r>
+      <w:r>
+        <w:rPr>
+          <w:sz w:val="28"/>
+          <w:szCs w:val="28"/>
+          <w:u w:val="single"/>
+          <w:lang w:val="en-US"/>
+        </w:rPr>
+        <w:t>Forum</w:t>
+      </w:r>
+      <w:r>
+        <w:rPr>
+          <w:rFonts w:hint="cs"/>
+          <w:sz w:val="28"/>
+          <w:szCs w:val="28"/>
+          <w:u w:val="single"/>
+          <w:rtl/>
+          <w:lang w:val="en-US"/>
+        </w:rPr>
+        <w:t>:</w:t>
+      </w:r>
+    </w:p>
+    <w:p>
+      <w:pPr>
+        <w:bidi/>
+        <w:ind w:left="360"/>
+        <w:jc w:val="both"/>
+        <w:rPr>
+          <w:sz w:val="28"/>
+          <w:szCs w:val="28"/>
+          <w:rtl/>
+          <w:lang w:val="en-US"/>
+        </w:rPr>
+      </w:pPr>
+      <w:r>
+        <w:rPr>
+          <w:rFonts w:hint="cs"/>
+          <w:sz w:val="28"/>
+          <w:szCs w:val="28"/>
+          <w:rtl/>
+          <w:lang w:val="en-US"/>
+        </w:rPr>
+        <w:t xml:space="preserve">נוספו שדות המחזיקים את גודלי המערכים. </w:t>
+      </w:r>
+    </w:p>
+    <w:p>
+      <w:pPr>
+        <w:bidi/>
+        <w:ind w:left="360"/>
+        <w:jc w:val="both"/>
+        <w:rPr>
+          <w:sz w:val="28"/>
+          <w:szCs w:val="28"/>
+          <w:rtl/>
+          <w:lang w:val="en-US"/>
+        </w:rPr>
+      </w:pPr>
+      <w:r>
+        <w:rPr>
+          <w:rFonts w:hint="cs"/>
+          <w:sz w:val="28"/>
+          <w:szCs w:val="28"/>
+          <w:rtl/>
+          <w:lang w:val="en-US"/>
+        </w:rPr>
+        <w:t>מערך ה</w:t>
+      </w:r>
+      <w:proofErr w:type="spellStart"/>
+      <w:r>
+        <w:rPr>
+          <w:sz w:val="28"/>
+          <w:szCs w:val="28"/>
+          <w:lang w:val="en-US"/>
+        </w:rPr>
+        <w:t>PrivateMessageBox</w:t>
+      </w:r>
+      <w:proofErr w:type="spellEnd"/>
+      <w:r>
+        <w:rPr>
+          <w:rFonts w:hint="cs"/>
+          <w:sz w:val="28"/>
+          <w:szCs w:val="28"/>
+          <w:rtl/>
+          <w:lang w:val="en-US"/>
+        </w:rPr>
+        <w:t xml:space="preserve"> עבר להיות מערך מקומי במקום מערך של מצביעים.</w:t>
+      </w:r>
+    </w:p>
+    <w:p>
+      <w:pPr>
+        <w:bidi/>
+        <w:ind w:left="360"/>
+        <w:jc w:val="both"/>
+        <w:rPr>
+          <w:sz w:val="28"/>
+          <w:szCs w:val="28"/>
+          <w:rtl/>
+          <w:lang w:val="en-US"/>
+        </w:rPr>
+      </w:pPr>
+      <w:r>
+        <w:rPr>
+          <w:rFonts w:hint="cs"/>
+          <w:sz w:val="28"/>
+          <w:szCs w:val="28"/>
+          <w:rtl/>
+          <w:lang w:val="en-US"/>
+        </w:rPr>
+        <w:t xml:space="preserve">נוספו הפונקציות </w:t>
+      </w:r>
+      <w:r>
+        <w:rPr>
+          <w:sz w:val="28"/>
+          <w:szCs w:val="28"/>
+          <w:lang w:val="en-US"/>
+        </w:rPr>
+        <w:t>register</w:t>
+      </w:r>
+      <w:r>
+        <w:rPr>
+          <w:rFonts w:hint="cs"/>
+          <w:sz w:val="28"/>
+          <w:szCs w:val="28"/>
+          <w:rtl/>
+          <w:lang w:val="en-US"/>
+        </w:rPr>
+        <w:t xml:space="preserve"> ו</w:t>
+      </w:r>
+      <w:proofErr w:type="spellStart"/>
+      <w:r>
+        <w:rPr>
+          <w:sz w:val="28"/>
+          <w:szCs w:val="28"/>
+          <w:lang w:val="en-US"/>
+        </w:rPr>
+        <w:t>addSubject</w:t>
+      </w:r>
+      <w:proofErr w:type="spellEnd"/>
+      <w:r>
+        <w:rPr>
+          <w:rFonts w:hint="cs"/>
+          <w:sz w:val="28"/>
+          <w:szCs w:val="28"/>
+          <w:rtl/>
+          <w:lang w:val="en-US"/>
+        </w:rPr>
+        <w:t xml:space="preserve"> ועודכנו טיפוסי המשתנים שהפונקציות מקבלות.</w:t>
+      </w:r>
+    </w:p>
+    <w:p>
+      <w:pPr>
+        <w:bidi/>
+        <w:ind w:left="360"/>
+        <w:jc w:val="both"/>
+        <w:rPr>
+          <w:sz w:val="28"/>
+          <w:szCs w:val="28"/>
+          <w:u w:val="single"/>
+          <w:rtl/>
+          <w:lang w:val="en-US"/>
+        </w:rPr>
+      </w:pPr>
+      <w:r>
+        <w:rPr>
+          <w:rFonts w:hint="cs"/>
+          <w:sz w:val="28"/>
+          <w:szCs w:val="28"/>
+          <w:u w:val="single"/>
+          <w:rtl/>
+          <w:lang w:val="en-US"/>
+        </w:rPr>
+        <w:t xml:space="preserve">עבור </w:t>
+      </w:r>
+      <w:r>
+        <w:rPr>
+          <w:sz w:val="28"/>
+          <w:szCs w:val="28"/>
+          <w:u w:val="single"/>
+          <w:lang w:val="en-US"/>
+        </w:rPr>
+        <w:t>Subject</w:t>
+      </w:r>
+      <w:r>
+        <w:rPr>
+          <w:rFonts w:hint="cs"/>
+          <w:sz w:val="28"/>
+          <w:szCs w:val="28"/>
+          <w:u w:val="single"/>
+          <w:rtl/>
+          <w:lang w:val="en-US"/>
+        </w:rPr>
+        <w:t>:</w:t>
+      </w:r>
+    </w:p>
+    <w:p>
+      <w:pPr>
+        <w:bidi/>
+        <w:ind w:left="360"/>
+        <w:jc w:val="both"/>
+        <w:rPr>
+          <w:sz w:val="28"/>
+          <w:szCs w:val="28"/>
+          <w:rtl/>
+          <w:lang w:val="en-US"/>
+        </w:rPr>
+      </w:pPr>
+      <w:r>
+        <w:rPr>
+          <w:rFonts w:hint="cs"/>
+          <w:sz w:val="28"/>
+          <w:szCs w:val="28"/>
+          <w:rtl/>
+          <w:lang w:val="en-US"/>
+        </w:rPr>
+        <w:t>נוסף שדה המחזיק את גודל מערך ה</w:t>
+      </w:r>
+      <w:r>
+        <w:rPr>
+          <w:sz w:val="28"/>
+          <w:szCs w:val="28"/>
+          <w:lang w:val="en-US"/>
+        </w:rPr>
+        <w:t>Threads</w:t>
+      </w:r>
+      <w:r>
+        <w:rPr>
+          <w:rFonts w:hint="cs"/>
+          <w:sz w:val="28"/>
+          <w:szCs w:val="28"/>
+          <w:rtl/>
+          <w:lang w:val="en-US"/>
+        </w:rPr>
         <w:t>.</w:t>
       </w:r>
     </w:p>
@@ -3448,11 +3776,50 @@
           <w:rFonts w:hint="cs"/>
           <w:sz w:val="28"/>
           <w:szCs w:val="28"/>
-          <w:u w:val="single"/>
-          <w:rtl/>
-          <w:lang w:val="en-US"/>
-        </w:rPr>
-        <w:t>שינויים בשרטוט:</w:t>
+          <w:rtl/>
+          <w:lang w:val="en-US"/>
+        </w:rPr>
+        <w:t xml:space="preserve">נוספה הפונקציה </w:t>
+      </w:r>
+      <w:proofErr w:type="spellStart"/>
+      <w:r>
+        <w:rPr>
+          <w:sz w:val="28"/>
+          <w:szCs w:val="28"/>
+          <w:lang w:val="en-US"/>
+        </w:rPr>
+        <w:t>addThread</w:t>
+      </w:r>
+      <w:proofErr w:type="spellEnd"/>
+      <w:r>
+        <w:rPr>
+          <w:rFonts w:hint="cs"/>
+          <w:sz w:val="28"/>
+          <w:szCs w:val="28"/>
+          <w:rtl/>
+          <w:lang w:val="en-US"/>
+        </w:rPr>
+        <w:t xml:space="preserve"> ועודכן טיפוס המשתנים שהפונקציה </w:t>
+      </w:r>
+      <w:proofErr w:type="spellStart"/>
+      <w:r>
+        <w:rPr>
+          <w:sz w:val="28"/>
+          <w:szCs w:val="28"/>
+          <w:lang w:val="en-US"/>
+        </w:rPr>
+        <w:t>chooseThread</w:t>
+      </w:r>
+      <w:proofErr w:type="spellEnd"/>
+      <w:r>
+        <w:rPr>
+          <w:rFonts w:hint="cs"/>
+          <w:sz w:val="28"/>
+          <w:szCs w:val="28"/>
+          <w:rtl/>
+          <w:lang w:val="en-US"/>
+        </w:rPr>
+        <w:t xml:space="preserve"> מקבלת.</w:t>
       </w:r>
     </w:p>
     <w:p>
@@ -3461,13 +3828,844 @@
         <w:ind w:left="360"/>
         <w:jc w:val="both"/>
         <w:rPr>
-          <w:rFonts w:hint="cs"/>
-          <w:sz w:val="28"/>
-          <w:szCs w:val="28"/>
-          <w:rtl/>
-          <w:lang w:val="en-US"/>
-        </w:rPr>
-      </w:pPr>
+          <w:sz w:val="28"/>
+          <w:szCs w:val="28"/>
+          <w:rtl/>
+          <w:lang w:val="en-US"/>
+        </w:rPr>
+      </w:pPr>
+      <w:r>
+        <w:rPr>
+          <w:rFonts w:hint="cs"/>
+          <w:sz w:val="28"/>
+          <w:szCs w:val="28"/>
+          <w:u w:val="single"/>
+          <w:rtl/>
+          <w:lang w:val="en-US"/>
+        </w:rPr>
+        <w:t xml:space="preserve">עבור </w:t>
+      </w:r>
+      <w:r>
+        <w:rPr>
+          <w:sz w:val="28"/>
+          <w:szCs w:val="28"/>
+          <w:u w:val="single"/>
+          <w:lang w:val="en-US"/>
+        </w:rPr>
+        <w:t>Thread</w:t>
+      </w:r>
+      <w:r>
+        <w:rPr>
+          <w:rFonts w:hint="cs"/>
+          <w:sz w:val="28"/>
+          <w:szCs w:val="28"/>
+          <w:u w:val="single"/>
+          <w:rtl/>
+          <w:lang w:val="en-US"/>
+        </w:rPr>
+        <w:t>:</w:t>
+      </w:r>
+    </w:p>
+    <w:p>
+      <w:pPr>
+        <w:bidi/>
+        <w:ind w:left="360"/>
+        <w:jc w:val="both"/>
+        <w:rPr>
+          <w:sz w:val="28"/>
+          <w:szCs w:val="28"/>
+          <w:rtl/>
+          <w:lang w:val="en-US"/>
+        </w:rPr>
+      </w:pPr>
+      <w:r>
+        <w:rPr>
+          <w:rFonts w:hint="cs"/>
+          <w:sz w:val="28"/>
+          <w:szCs w:val="28"/>
+          <w:rtl/>
+          <w:lang w:val="en-US"/>
+        </w:rPr>
+        <w:t>נוסף שדה המחזיק את גודל מערך ה</w:t>
+      </w:r>
+      <w:r>
+        <w:rPr>
+          <w:sz w:val="28"/>
+          <w:szCs w:val="28"/>
+          <w:lang w:val="en-US"/>
+        </w:rPr>
+        <w:t>Messages</w:t>
+      </w:r>
+      <w:r>
+        <w:rPr>
+          <w:rFonts w:hint="cs"/>
+          <w:sz w:val="28"/>
+          <w:szCs w:val="28"/>
+          <w:rtl/>
+          <w:lang w:val="en-US"/>
+        </w:rPr>
+        <w:t>.</w:t>
+      </w:r>
+    </w:p>
+    <w:p>
+      <w:pPr>
+        <w:bidi/>
+        <w:ind w:left="360"/>
+        <w:jc w:val="both"/>
+        <w:rPr>
+          <w:sz w:val="28"/>
+          <w:szCs w:val="28"/>
+          <w:rtl/>
+          <w:lang w:val="en-US"/>
+        </w:rPr>
+      </w:pPr>
+      <w:r>
+        <w:rPr>
+          <w:rFonts w:hint="cs"/>
+          <w:sz w:val="28"/>
+          <w:szCs w:val="28"/>
+          <w:rtl/>
+          <w:lang w:val="en-US"/>
+        </w:rPr>
+        <w:t xml:space="preserve">נוספו הפונקציות </w:t>
+      </w:r>
+      <w:proofErr w:type="spellStart"/>
+      <w:r>
+        <w:rPr>
+          <w:sz w:val="28"/>
+          <w:szCs w:val="28"/>
+          <w:lang w:val="en-US"/>
+        </w:rPr>
+        <w:t>addMessage</w:t>
+      </w:r>
+      <w:proofErr w:type="spellEnd"/>
+      <w:r>
+        <w:rPr>
+          <w:rFonts w:hint="cs"/>
+          <w:sz w:val="28"/>
+          <w:szCs w:val="28"/>
+          <w:rtl/>
+          <w:lang w:val="en-US"/>
+        </w:rPr>
+        <w:t xml:space="preserve"> ו</w:t>
+      </w:r>
+      <w:proofErr w:type="spellStart"/>
+      <w:r>
+        <w:rPr>
+          <w:sz w:val="28"/>
+          <w:szCs w:val="28"/>
+          <w:lang w:val="en-US"/>
+        </w:rPr>
+        <w:t>likeMessasge</w:t>
+      </w:r>
+      <w:proofErr w:type="spellEnd"/>
+      <w:r>
+        <w:rPr>
+          <w:rFonts w:hint="cs"/>
+          <w:sz w:val="28"/>
+          <w:szCs w:val="28"/>
+          <w:rtl/>
+          <w:lang w:val="en-US"/>
+        </w:rPr>
+        <w:t>.</w:t>
+      </w:r>
+    </w:p>
+    <w:p>
+      <w:pPr>
+        <w:bidi/>
+        <w:ind w:left="360"/>
+        <w:jc w:val="both"/>
+        <w:rPr>
+          <w:sz w:val="28"/>
+          <w:szCs w:val="28"/>
+          <w:u w:val="single"/>
+          <w:rtl/>
+          <w:lang w:val="en-US"/>
+        </w:rPr>
+      </w:pPr>
+      <w:r>
+        <w:rPr>
+          <w:rFonts w:hint="cs"/>
+          <w:sz w:val="28"/>
+          <w:szCs w:val="28"/>
+          <w:u w:val="single"/>
+          <w:rtl/>
+          <w:lang w:val="en-US"/>
+        </w:rPr>
+        <w:t xml:space="preserve">עבור </w:t>
+      </w:r>
+      <w:r>
+        <w:rPr>
+          <w:sz w:val="28"/>
+          <w:szCs w:val="28"/>
+          <w:u w:val="single"/>
+          <w:lang w:val="en-US"/>
+        </w:rPr>
+        <w:t>Message</w:t>
+      </w:r>
+      <w:r>
+        <w:rPr>
+          <w:rFonts w:hint="cs"/>
+          <w:sz w:val="28"/>
+          <w:szCs w:val="28"/>
+          <w:u w:val="single"/>
+          <w:rtl/>
+          <w:lang w:val="en-US"/>
+        </w:rPr>
+        <w:t>:</w:t>
+      </w:r>
+    </w:p>
+    <w:p>
+      <w:pPr>
+        <w:bidi/>
+        <w:ind w:left="360"/>
+        <w:jc w:val="both"/>
+        <w:rPr>
+          <w:sz w:val="28"/>
+          <w:szCs w:val="28"/>
+          <w:rtl/>
+          <w:lang w:val="en-US"/>
+        </w:rPr>
+      </w:pPr>
+      <w:r>
+        <w:rPr>
+          <w:rFonts w:hint="cs"/>
+          <w:sz w:val="28"/>
+          <w:szCs w:val="28"/>
+          <w:rtl/>
+          <w:lang w:val="en-US"/>
+        </w:rPr>
+        <w:t>נוסף שדה המחזיק את מספר הנקודות ("</w:t>
+      </w:r>
+      <w:proofErr w:type="spellStart"/>
+      <w:r>
+        <w:rPr>
+          <w:rFonts w:hint="cs"/>
+          <w:sz w:val="28"/>
+          <w:szCs w:val="28"/>
+          <w:rtl/>
+          <w:lang w:val="en-US"/>
+        </w:rPr>
+        <w:t>לייקים</w:t>
+      </w:r>
+      <w:proofErr w:type="spellEnd"/>
+      <w:r>
+        <w:rPr>
+          <w:rFonts w:hint="cs"/>
+          <w:sz w:val="28"/>
+          <w:szCs w:val="28"/>
+          <w:rtl/>
+          <w:lang w:val="en-US"/>
+        </w:rPr>
+        <w:t>") שההודעה קיבלה.</w:t>
+      </w:r>
+    </w:p>
+    <w:p>
+      <w:pPr>
+        <w:bidi/>
+        <w:ind w:left="360"/>
+        <w:jc w:val="both"/>
+        <w:rPr>
+          <w:sz w:val="28"/>
+          <w:szCs w:val="28"/>
+          <w:rtl/>
+          <w:lang w:val="en-US"/>
+        </w:rPr>
+      </w:pPr>
+      <w:r>
+        <w:rPr>
+          <w:rFonts w:hint="cs"/>
+          <w:sz w:val="28"/>
+          <w:szCs w:val="28"/>
+          <w:rtl/>
+          <w:lang w:val="en-US"/>
+        </w:rPr>
+        <w:t xml:space="preserve">נוספה הפונקציה </w:t>
+      </w:r>
+      <w:proofErr w:type="spellStart"/>
+      <w:r>
+        <w:rPr>
+          <w:sz w:val="28"/>
+          <w:szCs w:val="28"/>
+          <w:lang w:val="en-US"/>
+        </w:rPr>
+        <w:t>createMsg</w:t>
+      </w:r>
+      <w:proofErr w:type="spellEnd"/>
+      <w:r>
+        <w:rPr>
+          <w:rFonts w:hint="cs"/>
+          <w:sz w:val="28"/>
+          <w:szCs w:val="28"/>
+          <w:rtl/>
+          <w:lang w:val="en-US"/>
+        </w:rPr>
+        <w:t xml:space="preserve"> וירדה הפונקציה </w:t>
+      </w:r>
+      <w:proofErr w:type="spellStart"/>
+      <w:r>
+        <w:rPr>
+          <w:sz w:val="28"/>
+          <w:szCs w:val="28"/>
+          <w:lang w:val="en-US"/>
+        </w:rPr>
+        <w:t>getMsgText</w:t>
+      </w:r>
+      <w:proofErr w:type="spellEnd"/>
+      <w:r>
+        <w:rPr>
+          <w:rFonts w:hint="cs"/>
+          <w:sz w:val="28"/>
+          <w:szCs w:val="28"/>
+          <w:rtl/>
+          <w:lang w:val="en-US"/>
+        </w:rPr>
+        <w:t>.</w:t>
+      </w:r>
+    </w:p>
+    <w:p>
+      <w:pPr>
+        <w:bidi/>
+        <w:ind w:left="360"/>
+        <w:jc w:val="both"/>
+        <w:rPr>
+          <w:sz w:val="28"/>
+          <w:szCs w:val="28"/>
+          <w:u w:val="single"/>
+          <w:rtl/>
+          <w:lang w:val="en-US"/>
+        </w:rPr>
+      </w:pPr>
+      <w:r>
+        <w:rPr>
+          <w:rFonts w:hint="cs"/>
+          <w:sz w:val="28"/>
+          <w:szCs w:val="28"/>
+          <w:u w:val="single"/>
+          <w:rtl/>
+          <w:lang w:val="en-US"/>
+        </w:rPr>
+        <w:t xml:space="preserve">עבור </w:t>
+      </w:r>
+      <w:r>
+        <w:rPr>
+          <w:sz w:val="28"/>
+          <w:szCs w:val="28"/>
+          <w:u w:val="single"/>
+          <w:lang w:val="en-US"/>
+        </w:rPr>
+        <w:t>TimeStamp</w:t>
+      </w:r>
+      <w:r>
+        <w:rPr>
+          <w:rFonts w:hint="cs"/>
+          <w:sz w:val="28"/>
+          <w:szCs w:val="28"/>
+          <w:u w:val="single"/>
+          <w:rtl/>
+          <w:lang w:val="en-US"/>
+        </w:rPr>
+        <w:t>:</w:t>
+      </w:r>
+    </w:p>
+    <w:p>
+      <w:pPr>
+        <w:bidi/>
+        <w:ind w:left="360"/>
+        <w:jc w:val="both"/>
+        <w:rPr>
+          <w:sz w:val="28"/>
+          <w:szCs w:val="28"/>
+          <w:rtl/>
+          <w:lang w:val="en-US"/>
+        </w:rPr>
+      </w:pPr>
+      <w:r>
+        <w:rPr>
+          <w:rFonts w:hint="cs"/>
+          <w:sz w:val="28"/>
+          <w:szCs w:val="28"/>
+          <w:rtl/>
+          <w:lang w:val="en-US"/>
+        </w:rPr>
+        <w:t xml:space="preserve">נוספה הפונקציה </w:t>
+      </w:r>
+      <w:proofErr w:type="spellStart"/>
+      <w:r>
+        <w:rPr>
+          <w:sz w:val="28"/>
+          <w:szCs w:val="28"/>
+          <w:lang w:val="en-US"/>
+        </w:rPr>
+        <w:t>compareTime</w:t>
+      </w:r>
+      <w:proofErr w:type="spellEnd"/>
+      <w:r>
+        <w:rPr>
+          <w:rFonts w:hint="cs"/>
+          <w:sz w:val="28"/>
+          <w:szCs w:val="28"/>
+          <w:rtl/>
+          <w:lang w:val="en-US"/>
+        </w:rPr>
+        <w:t>.</w:t>
+      </w:r>
+    </w:p>
+    <w:p>
+      <w:pPr>
+        <w:bidi/>
+        <w:ind w:left="360"/>
+        <w:jc w:val="both"/>
+        <w:rPr>
+          <w:sz w:val="28"/>
+          <w:szCs w:val="28"/>
+          <w:u w:val="single"/>
+          <w:rtl/>
+          <w:lang w:val="en-US"/>
+        </w:rPr>
+      </w:pPr>
+      <w:r>
+        <w:rPr>
+          <w:rFonts w:hint="cs"/>
+          <w:sz w:val="28"/>
+          <w:szCs w:val="28"/>
+          <w:u w:val="single"/>
+          <w:rtl/>
+          <w:lang w:val="en-US"/>
+        </w:rPr>
+        <w:t xml:space="preserve">עבור </w:t>
+      </w:r>
+      <w:r>
+        <w:rPr>
+          <w:sz w:val="28"/>
+          <w:szCs w:val="28"/>
+          <w:u w:val="single"/>
+          <w:lang w:val="en-US"/>
+        </w:rPr>
+        <w:t>User</w:t>
+      </w:r>
+      <w:r>
+        <w:rPr>
+          <w:rFonts w:hint="cs"/>
+          <w:sz w:val="28"/>
+          <w:szCs w:val="28"/>
+          <w:u w:val="single"/>
+          <w:rtl/>
+          <w:lang w:val="en-US"/>
+        </w:rPr>
+        <w:t>:</w:t>
+      </w:r>
+    </w:p>
+    <w:p>
+      <w:pPr>
+        <w:bidi/>
+        <w:ind w:left="360"/>
+        <w:jc w:val="both"/>
+        <w:rPr>
+          <w:sz w:val="28"/>
+          <w:szCs w:val="28"/>
+          <w:rtl/>
+          <w:lang w:val="en-US"/>
+        </w:rPr>
+      </w:pPr>
+      <w:r>
+        <w:rPr>
+          <w:rFonts w:hint="cs"/>
+          <w:sz w:val="28"/>
+          <w:szCs w:val="28"/>
+          <w:rtl/>
+          <w:lang w:val="en-US"/>
+        </w:rPr>
+        <w:t xml:space="preserve">ירדה הפונקציה </w:t>
+      </w:r>
+      <w:proofErr w:type="spellStart"/>
+      <w:r>
+        <w:rPr>
+          <w:sz w:val="28"/>
+          <w:szCs w:val="28"/>
+          <w:lang w:val="en-US"/>
+        </w:rPr>
+        <w:t>getUserName</w:t>
+      </w:r>
+      <w:proofErr w:type="spellEnd"/>
+      <w:r>
+        <w:rPr>
+          <w:rFonts w:hint="cs"/>
+          <w:sz w:val="28"/>
+          <w:szCs w:val="28"/>
+          <w:rtl/>
+          <w:lang w:val="en-US"/>
+        </w:rPr>
+        <w:t>.</w:t>
+      </w:r>
+    </w:p>
+    <w:p>
+      <w:pPr>
+        <w:bidi/>
+        <w:ind w:left="360"/>
+        <w:jc w:val="both"/>
+        <w:rPr>
+          <w:sz w:val="28"/>
+          <w:szCs w:val="28"/>
+          <w:u w:val="single"/>
+          <w:rtl/>
+          <w:lang w:val="en-US"/>
+        </w:rPr>
+      </w:pPr>
+      <w:r>
+        <w:rPr>
+          <w:rFonts w:hint="cs"/>
+          <w:sz w:val="28"/>
+          <w:szCs w:val="28"/>
+          <w:u w:val="single"/>
+          <w:rtl/>
+          <w:lang w:val="en-US"/>
+        </w:rPr>
+        <w:t xml:space="preserve">עבור </w:t>
+      </w:r>
+      <w:r>
+        <w:rPr>
+          <w:sz w:val="28"/>
+          <w:szCs w:val="28"/>
+          <w:u w:val="single"/>
+          <w:lang w:val="en-US"/>
+        </w:rPr>
+        <w:t>UserMsgHistory</w:t>
+      </w:r>
+      <w:r>
+        <w:rPr>
+          <w:rFonts w:hint="cs"/>
+          <w:sz w:val="28"/>
+          <w:szCs w:val="28"/>
+          <w:u w:val="single"/>
+          <w:rtl/>
+          <w:lang w:val="en-US"/>
+        </w:rPr>
+        <w:t>:</w:t>
+      </w:r>
+    </w:p>
+    <w:p>
+      <w:pPr>
+        <w:bidi/>
+        <w:ind w:left="360"/>
+        <w:jc w:val="both"/>
+        <w:rPr>
+          <w:sz w:val="28"/>
+          <w:szCs w:val="28"/>
+          <w:rtl/>
+          <w:lang w:val="en-US"/>
+        </w:rPr>
+      </w:pPr>
+      <w:r>
+        <w:rPr>
+          <w:rFonts w:hint="cs"/>
+          <w:sz w:val="28"/>
+          <w:szCs w:val="28"/>
+          <w:rtl/>
+          <w:lang w:val="en-US"/>
+        </w:rPr>
+        <w:t xml:space="preserve">השדה </w:t>
+      </w:r>
+      <w:proofErr w:type="spellStart"/>
+      <w:r>
+        <w:rPr>
+          <w:sz w:val="28"/>
+          <w:szCs w:val="28"/>
+          <w:lang w:val="en-US"/>
+        </w:rPr>
+        <w:t>msgHistory</w:t>
+      </w:r>
+      <w:proofErr w:type="spellEnd"/>
+      <w:r>
+        <w:rPr>
+          <w:rFonts w:hint="cs"/>
+          <w:sz w:val="28"/>
+          <w:szCs w:val="28"/>
+          <w:rtl/>
+          <w:lang w:val="en-US"/>
+        </w:rPr>
+        <w:t xml:space="preserve"> עבר להיות מערך של מצביעים במקום רשימה מקושרת.</w:t>
+      </w:r>
+    </w:p>
+    <w:p>
+      <w:pPr>
+        <w:bidi/>
+        <w:ind w:left="360"/>
+        <w:jc w:val="both"/>
+        <w:rPr>
+          <w:sz w:val="28"/>
+          <w:szCs w:val="28"/>
+          <w:lang w:val="en-US"/>
+        </w:rPr>
+      </w:pPr>
+      <w:r>
+        <w:rPr>
+          <w:rFonts w:hint="cs"/>
+          <w:sz w:val="28"/>
+          <w:szCs w:val="28"/>
+          <w:rtl/>
+          <w:lang w:val="en-US"/>
+        </w:rPr>
+        <w:t>נוספו שדות המחזיקים את מספר ההודעות שהמערך מצביע אליהן וגודל המערך המקסימלי נכון לאותו הרגע. כמו כן, נוסף שדה המחזיק את הצורה בה מערך המצביעים ממוין נכון לאותו הרגע.</w:t>
+      </w:r>
+    </w:p>
+    <w:p>
+      <w:pPr>
+        <w:bidi/>
+        <w:ind w:left="360"/>
+        <w:jc w:val="both"/>
+        <w:rPr>
+          <w:sz w:val="28"/>
+          <w:szCs w:val="28"/>
+          <w:rtl/>
+          <w:lang w:val="en-US"/>
+        </w:rPr>
+      </w:pPr>
+      <w:r>
+        <w:rPr>
+          <w:rFonts w:hint="cs"/>
+          <w:sz w:val="28"/>
+          <w:szCs w:val="28"/>
+          <w:rtl/>
+          <w:lang w:val="en-US"/>
+        </w:rPr>
+        <w:t xml:space="preserve">נוספו הפונקציות </w:t>
+      </w:r>
+      <w:proofErr w:type="spellStart"/>
+      <w:r>
+        <w:rPr>
+          <w:sz w:val="28"/>
+          <w:szCs w:val="28"/>
+          <w:lang w:val="en-US"/>
+        </w:rPr>
+        <w:t>documentMsg</w:t>
+      </w:r>
+      <w:proofErr w:type="spellEnd"/>
+      <w:r>
+        <w:rPr>
+          <w:rFonts w:hint="cs"/>
+          <w:sz w:val="28"/>
+          <w:szCs w:val="28"/>
+          <w:rtl/>
+          <w:lang w:val="en-US"/>
+        </w:rPr>
+        <w:t xml:space="preserve">, </w:t>
+      </w:r>
+      <w:proofErr w:type="spellStart"/>
+      <w:r>
+        <w:rPr>
+          <w:sz w:val="28"/>
+          <w:szCs w:val="28"/>
+          <w:lang w:val="en-US"/>
+        </w:rPr>
+        <w:t>sortMsgs</w:t>
+      </w:r>
+      <w:proofErr w:type="spellEnd"/>
+      <w:r>
+        <w:rPr>
+          <w:rFonts w:hint="cs"/>
+          <w:sz w:val="28"/>
+          <w:szCs w:val="28"/>
+          <w:rtl/>
+          <w:lang w:val="en-US"/>
+        </w:rPr>
+        <w:t>, ו</w:t>
+      </w:r>
+      <w:proofErr w:type="spellStart"/>
+      <w:r>
+        <w:rPr>
+          <w:sz w:val="28"/>
+          <w:szCs w:val="28"/>
+          <w:lang w:val="en-US"/>
+        </w:rPr>
+        <w:t>searchForMessage</w:t>
+      </w:r>
+      <w:proofErr w:type="spellEnd"/>
+      <w:r>
+        <w:rPr>
+          <w:rFonts w:hint="cs"/>
+          <w:sz w:val="28"/>
+          <w:szCs w:val="28"/>
+          <w:rtl/>
+          <w:lang w:val="en-US"/>
+        </w:rPr>
+        <w:t>.</w:t>
+      </w:r>
+    </w:p>
+    <w:p>
+      <w:pPr>
+        <w:bidi/>
+        <w:ind w:left="360"/>
+        <w:jc w:val="both"/>
+        <w:rPr>
+          <w:sz w:val="28"/>
+          <w:szCs w:val="28"/>
+          <w:rtl/>
+          <w:lang w:val="en-US"/>
+        </w:rPr>
+      </w:pPr>
+    </w:p>
+    <w:p>
+      <w:pPr>
+        <w:bidi/>
+        <w:ind w:left="360"/>
+        <w:jc w:val="both"/>
+        <w:rPr>
+          <w:sz w:val="28"/>
+          <w:szCs w:val="28"/>
+          <w:u w:val="single"/>
+          <w:rtl/>
+          <w:lang w:val="en-US"/>
+        </w:rPr>
+      </w:pPr>
+      <w:r>
+        <w:rPr>
+          <w:rFonts w:hint="cs"/>
+          <w:sz w:val="28"/>
+          <w:szCs w:val="28"/>
+          <w:u w:val="single"/>
+          <w:rtl/>
+          <w:lang w:val="en-US"/>
+        </w:rPr>
+        <w:lastRenderedPageBreak/>
+        <w:t xml:space="preserve">עבור </w:t>
+      </w:r>
+      <w:r>
+        <w:rPr>
+          <w:sz w:val="28"/>
+          <w:szCs w:val="28"/>
+          <w:u w:val="single"/>
+          <w:lang w:val="en-US"/>
+        </w:rPr>
+        <w:t>PrivateMsgBox</w:t>
+      </w:r>
+      <w:r>
+        <w:rPr>
+          <w:rFonts w:hint="cs"/>
+          <w:sz w:val="28"/>
+          <w:szCs w:val="28"/>
+          <w:u w:val="single"/>
+          <w:rtl/>
+          <w:lang w:val="en-US"/>
+        </w:rPr>
+        <w:t>:</w:t>
+      </w:r>
+    </w:p>
+    <w:p>
+      <w:pPr>
+        <w:bidi/>
+        <w:ind w:left="360"/>
+        <w:jc w:val="both"/>
+        <w:rPr>
+          <w:rFonts w:hint="cs"/>
+          <w:sz w:val="28"/>
+          <w:szCs w:val="28"/>
+          <w:lang w:val="en-US"/>
+        </w:rPr>
+      </w:pPr>
+      <w:r>
+        <w:rPr>
+          <w:rFonts w:hint="cs"/>
+          <w:sz w:val="28"/>
+          <w:szCs w:val="28"/>
+          <w:rtl/>
+          <w:lang w:val="en-US"/>
+        </w:rPr>
+        <w:t>נוספו שדות המחזיקים את שמות המשתמשים הנכללים בתיבת ההתכתבות, ושדה המחזיק את מספר ההודעות בתיבה.</w:t>
+      </w:r>
+    </w:p>
+    <w:p>
+      <w:pPr>
+        <w:bidi/>
+        <w:ind w:left="360"/>
+        <w:jc w:val="both"/>
+        <w:rPr>
+          <w:rFonts w:hint="cs"/>
+          <w:sz w:val="28"/>
+          <w:szCs w:val="28"/>
+          <w:lang w:val="en-US"/>
+        </w:rPr>
+      </w:pPr>
+      <w:r>
+        <w:rPr>
+          <w:rFonts w:hint="cs"/>
+          <w:sz w:val="28"/>
+          <w:szCs w:val="28"/>
+          <w:rtl/>
+          <w:lang w:val="en-US"/>
+        </w:rPr>
+        <w:t xml:space="preserve">נוספה הפונקציה </w:t>
+      </w:r>
+      <w:proofErr w:type="spellStart"/>
+      <w:r>
+        <w:rPr>
+          <w:sz w:val="28"/>
+          <w:szCs w:val="28"/>
+          <w:lang w:val="en-US"/>
+        </w:rPr>
+        <w:t>printPrivateMsgs</w:t>
+      </w:r>
+      <w:proofErr w:type="spellEnd"/>
+      <w:r>
+        <w:rPr>
+          <w:rFonts w:hint="cs"/>
+          <w:sz w:val="28"/>
+          <w:szCs w:val="28"/>
+          <w:rtl/>
+          <w:lang w:val="en-US"/>
+        </w:rPr>
+        <w:t xml:space="preserve">, עודכנו הפרמטרים שמקבלת הפונקציה </w:t>
+      </w:r>
+      <w:proofErr w:type="spellStart"/>
+      <w:r>
+        <w:rPr>
+          <w:sz w:val="28"/>
+          <w:szCs w:val="28"/>
+          <w:lang w:val="en-US"/>
+        </w:rPr>
+        <w:t>writeMessage</w:t>
+      </w:r>
+      <w:proofErr w:type="spellEnd"/>
+      <w:r>
+        <w:rPr>
+          <w:rFonts w:hint="cs"/>
+          <w:sz w:val="28"/>
+          <w:szCs w:val="28"/>
+          <w:rtl/>
+          <w:lang w:val="en-US"/>
+        </w:rPr>
+        <w:t xml:space="preserve"> ו</w:t>
+      </w:r>
+      <w:r>
+        <w:rPr>
+          <w:rFonts w:hint="cs"/>
+          <w:sz w:val="28"/>
+          <w:szCs w:val="28"/>
+          <w:rtl/>
+          <w:lang w:val="en-US"/>
+        </w:rPr>
+        <w:t xml:space="preserve">ירדה הפונקציה </w:t>
+      </w:r>
+      <w:proofErr w:type="spellStart"/>
+      <w:r>
+        <w:rPr>
+          <w:sz w:val="28"/>
+          <w:szCs w:val="28"/>
+          <w:lang w:val="en-US"/>
+        </w:rPr>
+        <w:t>returnToForum</w:t>
+      </w:r>
+      <w:proofErr w:type="spellEnd"/>
+      <w:r>
+        <w:rPr>
+          <w:rFonts w:hint="cs"/>
+          <w:sz w:val="28"/>
+          <w:szCs w:val="28"/>
+          <w:rtl/>
+          <w:lang w:val="en-US"/>
+        </w:rPr>
+        <w:t>.</w:t>
+      </w:r>
     </w:p>
     <w:p>
       <w:pPr>

</xml_diff>